<commit_message>
practicamente funcionando con Ia falta reacomodar el css del robot
</commit_message>
<xml_diff>
--- a/templates/memoria_base.docx
+++ b/templates/memoria_base.docx
@@ -13,7 +13,7 @@
     <w:p>
       <w:pPr>
         <w:bidi w:val="0"/>
-        <w:spacing w:before="0" w:beforeAutospacing="off" w:after="0" w:afterAutospacing="off"/>
+        <w:spacing w:before="240" w:beforeAutospacing="off" w:after="240" w:afterAutospacing="off"/>
         <w:jc w:val="both"/>
       </w:pPr>
       <w:r>
@@ -29,9 +29,8 @@
     </w:p>
     <w:p>
       <w:pPr>
-        <w:pStyle w:val="Normal"/>
         <w:bidi w:val="0"/>
-        <w:spacing w:before="0" w:beforeAutospacing="off" w:after="0" w:afterAutospacing="off"/>
+        <w:spacing w:before="240" w:beforeAutospacing="off" w:after="240" w:afterAutospacing="off"/>
         <w:jc w:val="both"/>
       </w:pPr>
       <w:r>
@@ -42,15 +41,26 @@
           <w:szCs w:val="24"/>
           <w:lang w:val="es-ES"/>
         </w:rPr>
-        <w:t xml:space="preserve"> </w:t>
+        <w:t>I. IDENTIFICACIÓN DEL INMUEBLE</w:t>
       </w:r>
     </w:p>
     <w:p>
       <w:pPr>
-        <w:pStyle w:val="Normal"/>
+        <w:pStyle w:val="Prrafodelista"/>
+        <w:numPr>
+          <w:ilvl w:val="0"/>
+          <w:numId w:val="19"/>
+        </w:numPr>
         <w:bidi w:val="0"/>
         <w:spacing w:before="0" w:beforeAutospacing="off" w:after="0" w:afterAutospacing="off"/>
         <w:jc w:val="both"/>
+        <w:rPr>
+          <w:rFonts w:ascii="Consolas" w:hAnsi="Consolas" w:eastAsia="Consolas" w:cs="Consolas"/>
+          <w:noProof w:val="0"/>
+          <w:sz w:val="24"/>
+          <w:szCs w:val="24"/>
+          <w:lang w:val="es-ES"/>
+        </w:rPr>
       </w:pPr>
       <w:r>
         <w:rPr>
@@ -60,15 +70,26 @@
           <w:szCs w:val="24"/>
           <w:lang w:val="es-ES"/>
         </w:rPr>
-        <w:t>DEPARTAMENTO: {{departamento}}</w:t>
+        <w:t>Departamento: ______________________</w:t>
       </w:r>
     </w:p>
     <w:p>
       <w:pPr>
-        <w:pStyle w:val="Normal"/>
+        <w:pStyle w:val="Prrafodelista"/>
+        <w:numPr>
+          <w:ilvl w:val="0"/>
+          <w:numId w:val="19"/>
+        </w:numPr>
         <w:bidi w:val="0"/>
         <w:spacing w:before="0" w:beforeAutospacing="off" w:after="0" w:afterAutospacing="off"/>
         <w:jc w:val="both"/>
+        <w:rPr>
+          <w:rFonts w:ascii="Consolas" w:hAnsi="Consolas" w:eastAsia="Consolas" w:cs="Consolas"/>
+          <w:noProof w:val="0"/>
+          <w:sz w:val="24"/>
+          <w:szCs w:val="24"/>
+          <w:lang w:val="es-ES"/>
+        </w:rPr>
       </w:pPr>
       <w:r>
         <w:rPr>
@@ -78,15 +99,26 @@
           <w:szCs w:val="24"/>
           <w:lang w:val="es-ES"/>
         </w:rPr>
-        <w:t>PADRON: {{padron}}</w:t>
+        <w:t>Padrón: ____________________________</w:t>
       </w:r>
     </w:p>
     <w:p>
       <w:pPr>
-        <w:pStyle w:val="Normal"/>
+        <w:pStyle w:val="Prrafodelista"/>
+        <w:numPr>
+          <w:ilvl w:val="0"/>
+          <w:numId w:val="19"/>
+        </w:numPr>
         <w:bidi w:val="0"/>
         <w:spacing w:before="0" w:beforeAutospacing="off" w:after="0" w:afterAutospacing="off"/>
         <w:jc w:val="both"/>
+        <w:rPr>
+          <w:rFonts w:ascii="Consolas" w:hAnsi="Consolas" w:eastAsia="Consolas" w:cs="Consolas"/>
+          <w:noProof w:val="0"/>
+          <w:sz w:val="24"/>
+          <w:szCs w:val="24"/>
+          <w:lang w:val="es-ES"/>
+        </w:rPr>
       </w:pPr>
       <w:r>
         <w:rPr>
@@ -96,15 +128,26 @@
           <w:szCs w:val="24"/>
           <w:lang w:val="es-ES"/>
         </w:rPr>
-        <w:t>LUGAR: {{lugar}}</w:t>
+        <w:t>Lugar: _____________________________</w:t>
       </w:r>
     </w:p>
     <w:p>
       <w:pPr>
-        <w:pStyle w:val="Normal"/>
+        <w:pStyle w:val="Prrafodelista"/>
+        <w:numPr>
+          <w:ilvl w:val="0"/>
+          <w:numId w:val="19"/>
+        </w:numPr>
         <w:bidi w:val="0"/>
         <w:spacing w:before="0" w:beforeAutospacing="off" w:after="0" w:afterAutospacing="off"/>
         <w:jc w:val="both"/>
+        <w:rPr>
+          <w:rFonts w:ascii="Consolas" w:hAnsi="Consolas" w:eastAsia="Consolas" w:cs="Consolas"/>
+          <w:noProof w:val="0"/>
+          <w:sz w:val="24"/>
+          <w:szCs w:val="24"/>
+          <w:lang w:val="es-ES"/>
+        </w:rPr>
       </w:pPr>
       <w:r>
         <w:rPr>
@@ -114,15 +157,26 @@
           <w:szCs w:val="24"/>
           <w:lang w:val="es-ES"/>
         </w:rPr>
-        <w:t>DOMINIO: {{dominio}}</w:t>
+        <w:t>Dominio: ___________________________</w:t>
       </w:r>
     </w:p>
     <w:p>
       <w:pPr>
-        <w:pStyle w:val="Normal"/>
+        <w:pStyle w:val="Prrafodelista"/>
+        <w:numPr>
+          <w:ilvl w:val="0"/>
+          <w:numId w:val="19"/>
+        </w:numPr>
         <w:bidi w:val="0"/>
         <w:spacing w:before="0" w:beforeAutospacing="off" w:after="0" w:afterAutospacing="off"/>
         <w:jc w:val="both"/>
+        <w:rPr>
+          <w:rFonts w:ascii="Consolas" w:hAnsi="Consolas" w:eastAsia="Consolas" w:cs="Consolas"/>
+          <w:noProof w:val="0"/>
+          <w:sz w:val="24"/>
+          <w:szCs w:val="24"/>
+          <w:lang w:val="es-ES"/>
+        </w:rPr>
       </w:pPr>
       <w:r>
         <w:rPr>
@@ -132,15 +186,26 @@
           <w:szCs w:val="24"/>
           <w:lang w:val="es-ES"/>
         </w:rPr>
-        <w:t>BARICENTRO GEOGRÁFICO: {{baricentro}}</w:t>
+        <w:t>Baricentro Geográfico: ______________</w:t>
       </w:r>
     </w:p>
     <w:p>
       <w:pPr>
-        <w:pStyle w:val="Normal"/>
+        <w:pStyle w:val="Prrafodelista"/>
+        <w:numPr>
+          <w:ilvl w:val="0"/>
+          <w:numId w:val="19"/>
+        </w:numPr>
         <w:bidi w:val="0"/>
         <w:spacing w:before="0" w:beforeAutospacing="off" w:after="0" w:afterAutospacing="off"/>
         <w:jc w:val="both"/>
+        <w:rPr>
+          <w:rFonts w:ascii="Consolas" w:hAnsi="Consolas" w:eastAsia="Consolas" w:cs="Consolas"/>
+          <w:noProof w:val="0"/>
+          <w:sz w:val="24"/>
+          <w:szCs w:val="24"/>
+          <w:lang w:val="es-ES"/>
+        </w:rPr>
       </w:pPr>
       <w:r>
         <w:rPr>
@@ -150,15 +215,26 @@
           <w:szCs w:val="24"/>
           <w:lang w:val="es-ES"/>
         </w:rPr>
-        <w:t>OBJETO: {{objeto}}</w:t>
+        <w:t>Objeto: ____________________________</w:t>
       </w:r>
     </w:p>
     <w:p>
       <w:pPr>
-        <w:pStyle w:val="Normal"/>
+        <w:pStyle w:val="Prrafodelista"/>
+        <w:numPr>
+          <w:ilvl w:val="0"/>
+          <w:numId w:val="19"/>
+        </w:numPr>
         <w:bidi w:val="0"/>
         <w:spacing w:before="0" w:beforeAutospacing="off" w:after="0" w:afterAutospacing="off"/>
         <w:jc w:val="both"/>
+        <w:rPr>
+          <w:rFonts w:ascii="Consolas" w:hAnsi="Consolas" w:eastAsia="Consolas" w:cs="Consolas"/>
+          <w:noProof w:val="0"/>
+          <w:sz w:val="24"/>
+          <w:szCs w:val="24"/>
+          <w:lang w:val="es-ES"/>
+        </w:rPr>
       </w:pPr>
       <w:r>
         <w:rPr>
@@ -168,15 +244,26 @@
           <w:szCs w:val="24"/>
           <w:lang w:val="es-ES"/>
         </w:rPr>
-        <w:t>INMUEBLE: {{inmueble}}</w:t>
+        <w:t>Inmueble: __________________________</w:t>
       </w:r>
     </w:p>
     <w:p>
       <w:pPr>
-        <w:pStyle w:val="Normal"/>
+        <w:pStyle w:val="Prrafodelista"/>
+        <w:numPr>
+          <w:ilvl w:val="0"/>
+          <w:numId w:val="19"/>
+        </w:numPr>
         <w:bidi w:val="0"/>
         <w:spacing w:before="0" w:beforeAutospacing="off" w:after="0" w:afterAutospacing="off"/>
         <w:jc w:val="both"/>
+        <w:rPr>
+          <w:rFonts w:ascii="Consolas" w:hAnsi="Consolas" w:eastAsia="Consolas" w:cs="Consolas"/>
+          <w:noProof w:val="0"/>
+          <w:sz w:val="24"/>
+          <w:szCs w:val="24"/>
+          <w:lang w:val="es-ES"/>
+        </w:rPr>
       </w:pPr>
       <w:r>
         <w:rPr>
@@ -186,15 +273,26 @@
           <w:szCs w:val="24"/>
           <w:lang w:val="es-ES"/>
         </w:rPr>
-        <w:t>TITULAR: {{titular}}</w:t>
+        <w:t>Titular: ___________________________</w:t>
       </w:r>
     </w:p>
     <w:p>
       <w:pPr>
-        <w:pStyle w:val="Normal"/>
+        <w:pStyle w:val="Prrafodelista"/>
+        <w:numPr>
+          <w:ilvl w:val="0"/>
+          <w:numId w:val="19"/>
+        </w:numPr>
         <w:bidi w:val="0"/>
         <w:spacing w:before="0" w:beforeAutospacing="off" w:after="0" w:afterAutospacing="off"/>
         <w:jc w:val="both"/>
+        <w:rPr>
+          <w:rFonts w:ascii="Consolas" w:hAnsi="Consolas" w:eastAsia="Consolas" w:cs="Consolas"/>
+          <w:noProof w:val="0"/>
+          <w:sz w:val="24"/>
+          <w:szCs w:val="24"/>
+          <w:lang w:val="es-ES"/>
+        </w:rPr>
       </w:pPr>
       <w:r>
         <w:rPr>
@@ -204,14 +302,13 @@
           <w:szCs w:val="24"/>
           <w:lang w:val="es-ES"/>
         </w:rPr>
-        <w:t>FECHA DE OPERACIÓN: {{fecha_operacion}}</w:t>
+        <w:t>Fecha de Operación: _________________</w:t>
       </w:r>
     </w:p>
     <w:p>
       <w:pPr>
-        <w:pStyle w:val="Normal"/>
         <w:bidi w:val="0"/>
-        <w:spacing w:before="0" w:beforeAutospacing="off" w:after="0" w:afterAutospacing="off"/>
+        <w:spacing w:before="240" w:beforeAutospacing="off" w:after="240" w:afterAutospacing="off"/>
         <w:jc w:val="both"/>
       </w:pPr>
       <w:r>
@@ -222,14 +319,13 @@
           <w:szCs w:val="24"/>
           <w:lang w:val="es-ES"/>
         </w:rPr>
-        <w:t xml:space="preserve"> </w:t>
+        <w:t>II. EXTRACTO DE TÍTULO (Descripción breve del dominio y antecedentes)</w:t>
       </w:r>
     </w:p>
     <w:p>
       <w:pPr>
-        <w:pStyle w:val="Normal"/>
         <w:bidi w:val="0"/>
-        <w:spacing w:before="0" w:beforeAutospacing="off" w:after="0" w:afterAutospacing="off"/>
+        <w:spacing w:before="240" w:beforeAutospacing="off" w:after="240" w:afterAutospacing="off"/>
         <w:jc w:val="both"/>
       </w:pPr>
       <w:r>
@@ -240,14 +336,299 @@
           <w:szCs w:val="24"/>
           <w:lang w:val="es-ES"/>
         </w:rPr>
-        <w:t>Dominio: {{dominio}}</w:t>
+        <w:t>III. PLANILLA DE SUPERFICIES</w:t>
       </w:r>
     </w:p>
+    <w:tbl>
+      <w:tblPr>
+        <w:tblStyle w:val="Tablanormal"/>
+        <w:bidiVisual w:val="0"/>
+        <w:tblW w:w="0" w:type="auto"/>
+        <w:tblBorders>
+          <w:top w:val="single" w:color="000000" w:themeColor="text1" w:sz="6"/>
+          <w:left w:val="single" w:color="000000" w:themeColor="text1" w:sz="6"/>
+          <w:bottom w:val="single" w:color="000000" w:themeColor="text1" w:sz="6"/>
+          <w:right w:val="single" w:color="000000" w:themeColor="text1" w:sz="6"/>
+        </w:tblBorders>
+        <w:tblLook w:val="06A0" w:firstRow="1" w:lastRow="0" w:firstColumn="1" w:lastColumn="0" w:noHBand="1" w:noVBand="1"/>
+      </w:tblPr>
+      <w:tblGrid>
+        <w:gridCol w:w="2125"/>
+        <w:gridCol w:w="1825"/>
+        <w:gridCol w:w="2193"/>
+        <w:gridCol w:w="1518"/>
+        <w:gridCol w:w="2059"/>
+      </w:tblGrid>
+      <w:tr>
+        <w:trPr>
+          <w:trHeight w:val="300"/>
+        </w:trPr>
+        <w:tc>
+          <w:tcPr>
+            <w:tcW w:w="2125" w:type="dxa"/>
+            <w:tcBorders>
+              <w:top w:val="single" w:color="000000" w:themeColor="text1" w:sz="6"/>
+              <w:left w:val="single" w:color="000000" w:themeColor="text1" w:sz="6"/>
+              <w:bottom w:val="single" w:color="000000" w:themeColor="text1" w:sz="6"/>
+              <w:right w:val="single" w:color="000000" w:themeColor="text1" w:sz="6"/>
+            </w:tcBorders>
+            <w:tcMar>
+              <w:top w:w="120" w:type="dxa"/>
+              <w:left w:w="120" w:type="dxa"/>
+              <w:bottom w:w="120" w:type="dxa"/>
+              <w:right w:w="120" w:type="dxa"/>
+            </w:tcMar>
+            <w:vAlign w:val="center"/>
+          </w:tcPr>
+          <w:p>
+            <w:pPr>
+              <w:bidi w:val="0"/>
+              <w:spacing w:before="0" w:beforeAutospacing="off" w:after="0" w:afterAutospacing="off"/>
+              <w:jc w:val="center"/>
+            </w:pPr>
+            <w:r>
+              <w:rPr>
+                <w:b w:val="1"/>
+                <w:bCs w:val="1"/>
+              </w:rPr>
+              <w:t>Lote / Polígono</w:t>
+            </w:r>
+          </w:p>
+        </w:tc>
+        <w:tc>
+          <w:tcPr>
+            <w:tcW w:w="1825" w:type="dxa"/>
+            <w:tcBorders>
+              <w:top w:val="single" w:color="000000" w:themeColor="text1" w:sz="6"/>
+              <w:left w:val="single" w:color="000000" w:themeColor="text1" w:sz="6"/>
+              <w:bottom w:val="single" w:color="000000" w:themeColor="text1" w:sz="6"/>
+              <w:right w:val="single" w:color="000000" w:themeColor="text1" w:sz="6"/>
+            </w:tcBorders>
+            <w:tcMar>
+              <w:top w:w="120" w:type="dxa"/>
+              <w:left w:w="120" w:type="dxa"/>
+              <w:bottom w:w="120" w:type="dxa"/>
+              <w:right w:w="120" w:type="dxa"/>
+            </w:tcMar>
+            <w:vAlign w:val="center"/>
+          </w:tcPr>
+          <w:p>
+            <w:pPr>
+              <w:bidi w:val="0"/>
+              <w:spacing w:before="0" w:beforeAutospacing="off" w:after="0" w:afterAutospacing="off"/>
+              <w:jc w:val="center"/>
+            </w:pPr>
+            <w:r>
+              <w:rPr>
+                <w:b w:val="1"/>
+                <w:bCs w:val="1"/>
+              </w:rPr>
+              <w:t>Sup. s/Título</w:t>
+            </w:r>
+          </w:p>
+        </w:tc>
+        <w:tc>
+          <w:tcPr>
+            <w:tcW w:w="2193" w:type="dxa"/>
+            <w:tcBorders>
+              <w:top w:val="single" w:color="000000" w:themeColor="text1" w:sz="6"/>
+              <w:left w:val="single" w:color="000000" w:themeColor="text1" w:sz="6"/>
+              <w:bottom w:val="single" w:color="000000" w:themeColor="text1" w:sz="6"/>
+              <w:right w:val="single" w:color="000000" w:themeColor="text1" w:sz="6"/>
+            </w:tcBorders>
+            <w:tcMar>
+              <w:top w:w="120" w:type="dxa"/>
+              <w:left w:w="120" w:type="dxa"/>
+              <w:bottom w:w="120" w:type="dxa"/>
+              <w:right w:w="120" w:type="dxa"/>
+            </w:tcMar>
+            <w:vAlign w:val="center"/>
+          </w:tcPr>
+          <w:p>
+            <w:pPr>
+              <w:bidi w:val="0"/>
+              <w:spacing w:before="0" w:beforeAutospacing="off" w:after="0" w:afterAutospacing="off"/>
+              <w:jc w:val="center"/>
+            </w:pPr>
+            <w:r>
+              <w:rPr>
+                <w:b w:val="1"/>
+                <w:bCs w:val="1"/>
+              </w:rPr>
+              <w:t>Sup. s/Mensura</w:t>
+            </w:r>
+          </w:p>
+        </w:tc>
+        <w:tc>
+          <w:tcPr>
+            <w:tcW w:w="1518" w:type="dxa"/>
+            <w:tcBorders>
+              <w:top w:val="single" w:color="000000" w:themeColor="text1" w:sz="6"/>
+              <w:left w:val="single" w:color="000000" w:themeColor="text1" w:sz="6"/>
+              <w:bottom w:val="single" w:color="000000" w:themeColor="text1" w:sz="6"/>
+              <w:right w:val="single" w:color="000000" w:themeColor="text1" w:sz="6"/>
+            </w:tcBorders>
+            <w:tcMar>
+              <w:top w:w="120" w:type="dxa"/>
+              <w:left w:w="120" w:type="dxa"/>
+              <w:bottom w:w="120" w:type="dxa"/>
+              <w:right w:w="120" w:type="dxa"/>
+            </w:tcMar>
+            <w:vAlign w:val="center"/>
+          </w:tcPr>
+          <w:p>
+            <w:pPr>
+              <w:bidi w:val="0"/>
+              <w:spacing w:before="0" w:beforeAutospacing="off" w:after="0" w:afterAutospacing="off"/>
+              <w:jc w:val="center"/>
+            </w:pPr>
+            <w:r>
+              <w:rPr>
+                <w:b w:val="1"/>
+                <w:bCs w:val="1"/>
+              </w:rPr>
+              <w:t>Diferencia</w:t>
+            </w:r>
+          </w:p>
+        </w:tc>
+        <w:tc>
+          <w:tcPr>
+            <w:tcW w:w="2059" w:type="dxa"/>
+            <w:tcBorders>
+              <w:top w:val="single" w:color="000000" w:themeColor="text1" w:sz="6"/>
+              <w:left w:val="single" w:color="000000" w:themeColor="text1" w:sz="6"/>
+              <w:bottom w:val="single" w:color="000000" w:themeColor="text1" w:sz="6"/>
+              <w:right w:val="single" w:color="000000" w:themeColor="text1" w:sz="6"/>
+            </w:tcBorders>
+            <w:tcMar>
+              <w:top w:w="120" w:type="dxa"/>
+              <w:left w:w="120" w:type="dxa"/>
+              <w:bottom w:w="120" w:type="dxa"/>
+              <w:right w:w="120" w:type="dxa"/>
+            </w:tcMar>
+            <w:vAlign w:val="center"/>
+          </w:tcPr>
+          <w:p>
+            <w:pPr>
+              <w:bidi w:val="0"/>
+              <w:spacing w:before="0" w:beforeAutospacing="off" w:after="0" w:afterAutospacing="off"/>
+              <w:jc w:val="center"/>
+            </w:pPr>
+            <w:r>
+              <w:rPr>
+                <w:b w:val="1"/>
+                <w:bCs w:val="1"/>
+              </w:rPr>
+              <w:t>Observaciones</w:t>
+            </w:r>
+          </w:p>
+        </w:tc>
+      </w:tr>
+      <w:tr>
+        <w:trPr>
+          <w:trHeight w:val="300"/>
+        </w:trPr>
+        <w:tc>
+          <w:tcPr>
+            <w:tcW w:w="2125" w:type="dxa"/>
+            <w:tcBorders>
+              <w:top w:val="single" w:color="000000" w:themeColor="text1" w:sz="6"/>
+              <w:left w:val="single" w:color="000000" w:themeColor="text1" w:sz="6"/>
+              <w:bottom w:val="single" w:color="000000" w:themeColor="text1" w:sz="6"/>
+              <w:right w:val="single" w:color="000000" w:themeColor="text1" w:sz="6"/>
+            </w:tcBorders>
+            <w:tcMar>
+              <w:top w:w="120" w:type="dxa"/>
+              <w:left w:w="120" w:type="dxa"/>
+              <w:bottom w:w="120" w:type="dxa"/>
+              <w:right w:w="120" w:type="dxa"/>
+            </w:tcMar>
+            <w:vAlign w:val="center"/>
+          </w:tcPr>
+          <w:p/>
+        </w:tc>
+        <w:tc>
+          <w:tcPr>
+            <w:tcW w:w="1825" w:type="dxa"/>
+            <w:tcBorders>
+              <w:top w:val="single" w:color="000000" w:themeColor="text1" w:sz="6"/>
+              <w:left w:val="single" w:color="000000" w:themeColor="text1" w:sz="6"/>
+              <w:bottom w:val="single" w:color="000000" w:themeColor="text1" w:sz="6"/>
+              <w:right w:val="single" w:color="000000" w:themeColor="text1" w:sz="6"/>
+            </w:tcBorders>
+            <w:tcMar>
+              <w:top w:w="120" w:type="dxa"/>
+              <w:left w:w="120" w:type="dxa"/>
+              <w:bottom w:w="120" w:type="dxa"/>
+              <w:right w:w="120" w:type="dxa"/>
+            </w:tcMar>
+            <w:vAlign w:val="center"/>
+          </w:tcPr>
+          <w:p/>
+        </w:tc>
+        <w:tc>
+          <w:tcPr>
+            <w:tcW w:w="2193" w:type="dxa"/>
+            <w:tcBorders>
+              <w:top w:val="single" w:color="000000" w:themeColor="text1" w:sz="6"/>
+              <w:left w:val="single" w:color="000000" w:themeColor="text1" w:sz="6"/>
+              <w:bottom w:val="single" w:color="000000" w:themeColor="text1" w:sz="6"/>
+              <w:right w:val="single" w:color="000000" w:themeColor="text1" w:sz="6"/>
+            </w:tcBorders>
+            <w:tcMar>
+              <w:top w:w="120" w:type="dxa"/>
+              <w:left w:w="120" w:type="dxa"/>
+              <w:bottom w:w="120" w:type="dxa"/>
+              <w:right w:w="120" w:type="dxa"/>
+            </w:tcMar>
+            <w:vAlign w:val="center"/>
+          </w:tcPr>
+          <w:p/>
+        </w:tc>
+        <w:tc>
+          <w:tcPr>
+            <w:tcW w:w="1518" w:type="dxa"/>
+            <w:tcBorders>
+              <w:top w:val="single" w:color="000000" w:themeColor="text1" w:sz="6"/>
+              <w:left w:val="single" w:color="000000" w:themeColor="text1" w:sz="6"/>
+              <w:bottom w:val="single" w:color="000000" w:themeColor="text1" w:sz="6"/>
+              <w:right w:val="single" w:color="000000" w:themeColor="text1" w:sz="6"/>
+            </w:tcBorders>
+            <w:tcMar>
+              <w:top w:w="120" w:type="dxa"/>
+              <w:left w:w="120" w:type="dxa"/>
+              <w:bottom w:w="120" w:type="dxa"/>
+              <w:right w:w="120" w:type="dxa"/>
+            </w:tcMar>
+            <w:vAlign w:val="center"/>
+          </w:tcPr>
+          <w:p/>
+        </w:tc>
+        <w:tc>
+          <w:tcPr>
+            <w:tcW w:w="2059" w:type="dxa"/>
+            <w:tcBorders>
+              <w:top w:val="single" w:color="000000" w:themeColor="text1" w:sz="6"/>
+              <w:left w:val="single" w:color="000000" w:themeColor="text1" w:sz="6"/>
+              <w:bottom w:val="single" w:color="000000" w:themeColor="text1" w:sz="6"/>
+              <w:right w:val="single" w:color="000000" w:themeColor="text1" w:sz="6"/>
+            </w:tcBorders>
+            <w:tcMar>
+              <w:top w:w="120" w:type="dxa"/>
+              <w:left w:w="120" w:type="dxa"/>
+              <w:bottom w:w="120" w:type="dxa"/>
+              <w:right w:w="120" w:type="dxa"/>
+            </w:tcMar>
+            <w:vAlign w:val="center"/>
+          </w:tcPr>
+          <w:p/>
+        </w:tc>
+      </w:tr>
+    </w:tbl>
     <w:p>
       <w:pPr>
-        <w:pStyle w:val="Normal"/>
         <w:bidi w:val="0"/>
-        <w:spacing w:before="0" w:beforeAutospacing="off" w:after="0" w:afterAutospacing="off"/>
+        <w:spacing w:before="240" w:beforeAutospacing="off" w:after="240" w:afterAutospacing="off"/>
         <w:jc w:val="both"/>
       </w:pPr>
       <w:r>
@@ -258,14 +639,351 @@
           <w:szCs w:val="24"/>
           <w:lang w:val="es-ES"/>
         </w:rPr>
-        <w:t>Inmueble: {{inmueble}}</w:t>
+        <w:t>IV. PLANILLA DE LADOS</w:t>
       </w:r>
     </w:p>
+    <w:tbl>
+      <w:tblPr>
+        <w:tblStyle w:val="Tablanormal"/>
+        <w:bidiVisual w:val="0"/>
+        <w:tblW w:w="0" w:type="auto"/>
+        <w:tblBorders>
+          <w:top w:val="single" w:color="000000" w:themeColor="text1" w:sz="6"/>
+          <w:left w:val="single" w:color="000000" w:themeColor="text1" w:sz="6"/>
+          <w:bottom w:val="single" w:color="000000" w:themeColor="text1" w:sz="6"/>
+          <w:right w:val="single" w:color="000000" w:themeColor="text1" w:sz="6"/>
+        </w:tblBorders>
+        <w:tblLook w:val="06A0" w:firstRow="1" w:lastRow="0" w:firstColumn="1" w:lastColumn="0" w:noHBand="1" w:noVBand="1"/>
+      </w:tblPr>
+      <w:tblGrid>
+        <w:gridCol w:w="1569"/>
+        <w:gridCol w:w="1593"/>
+        <w:gridCol w:w="1207"/>
+        <w:gridCol w:w="1921"/>
+        <w:gridCol w:w="1570"/>
+        <w:gridCol w:w="1859"/>
+      </w:tblGrid>
+      <w:tr>
+        <w:trPr>
+          <w:trHeight w:val="300"/>
+        </w:trPr>
+        <w:tc>
+          <w:tcPr>
+            <w:tcW w:w="1569" w:type="dxa"/>
+            <w:tcBorders>
+              <w:top w:val="single" w:color="000000" w:themeColor="text1" w:sz="6"/>
+              <w:left w:val="single" w:color="000000" w:themeColor="text1" w:sz="6"/>
+              <w:bottom w:val="single" w:color="000000" w:themeColor="text1" w:sz="6"/>
+              <w:right w:val="single" w:color="000000" w:themeColor="text1" w:sz="6"/>
+            </w:tcBorders>
+            <w:tcMar>
+              <w:top w:w="120" w:type="dxa"/>
+              <w:left w:w="120" w:type="dxa"/>
+              <w:bottom w:w="120" w:type="dxa"/>
+              <w:right w:w="120" w:type="dxa"/>
+            </w:tcMar>
+            <w:vAlign w:val="center"/>
+          </w:tcPr>
+          <w:p>
+            <w:pPr>
+              <w:bidi w:val="0"/>
+              <w:spacing w:before="0" w:beforeAutospacing="off" w:after="0" w:afterAutospacing="off"/>
+              <w:jc w:val="center"/>
+            </w:pPr>
+            <w:r>
+              <w:rPr>
+                <w:b w:val="1"/>
+                <w:bCs w:val="1"/>
+              </w:rPr>
+              <w:t>Vértice</w:t>
+            </w:r>
+          </w:p>
+        </w:tc>
+        <w:tc>
+          <w:tcPr>
+            <w:tcW w:w="1593" w:type="dxa"/>
+            <w:tcBorders>
+              <w:top w:val="single" w:color="000000" w:themeColor="text1" w:sz="6"/>
+              <w:left w:val="single" w:color="000000" w:themeColor="text1" w:sz="6"/>
+              <w:bottom w:val="single" w:color="000000" w:themeColor="text1" w:sz="6"/>
+              <w:right w:val="single" w:color="000000" w:themeColor="text1" w:sz="6"/>
+            </w:tcBorders>
+            <w:tcMar>
+              <w:top w:w="120" w:type="dxa"/>
+              <w:left w:w="120" w:type="dxa"/>
+              <w:bottom w:w="120" w:type="dxa"/>
+              <w:right w:w="120" w:type="dxa"/>
+            </w:tcMar>
+            <w:vAlign w:val="center"/>
+          </w:tcPr>
+          <w:p>
+            <w:pPr>
+              <w:bidi w:val="0"/>
+              <w:spacing w:before="0" w:beforeAutospacing="off" w:after="0" w:afterAutospacing="off"/>
+              <w:jc w:val="center"/>
+            </w:pPr>
+            <w:r>
+              <w:rPr>
+                <w:b w:val="1"/>
+                <w:bCs w:val="1"/>
+              </w:rPr>
+              <w:t>Rumbo</w:t>
+            </w:r>
+          </w:p>
+        </w:tc>
+        <w:tc>
+          <w:tcPr>
+            <w:tcW w:w="1207" w:type="dxa"/>
+            <w:tcBorders>
+              <w:top w:val="single" w:color="000000" w:themeColor="text1" w:sz="6"/>
+              <w:left w:val="single" w:color="000000" w:themeColor="text1" w:sz="6"/>
+              <w:bottom w:val="single" w:color="000000" w:themeColor="text1" w:sz="6"/>
+              <w:right w:val="single" w:color="000000" w:themeColor="text1" w:sz="6"/>
+            </w:tcBorders>
+            <w:tcMar>
+              <w:top w:w="120" w:type="dxa"/>
+              <w:left w:w="120" w:type="dxa"/>
+              <w:bottom w:w="120" w:type="dxa"/>
+              <w:right w:w="120" w:type="dxa"/>
+            </w:tcMar>
+            <w:vAlign w:val="center"/>
+          </w:tcPr>
+          <w:p>
+            <w:pPr>
+              <w:bidi w:val="0"/>
+              <w:spacing w:before="0" w:beforeAutospacing="off" w:after="0" w:afterAutospacing="off"/>
+              <w:jc w:val="center"/>
+            </w:pPr>
+            <w:r>
+              <w:rPr>
+                <w:b w:val="1"/>
+                <w:bCs w:val="1"/>
+              </w:rPr>
+              <w:t>Lado</w:t>
+            </w:r>
+          </w:p>
+        </w:tc>
+        <w:tc>
+          <w:tcPr>
+            <w:tcW w:w="1921" w:type="dxa"/>
+            <w:tcBorders>
+              <w:top w:val="single" w:color="000000" w:themeColor="text1" w:sz="6"/>
+              <w:left w:val="single" w:color="000000" w:themeColor="text1" w:sz="6"/>
+              <w:bottom w:val="single" w:color="000000" w:themeColor="text1" w:sz="6"/>
+              <w:right w:val="single" w:color="000000" w:themeColor="text1" w:sz="6"/>
+            </w:tcBorders>
+            <w:tcMar>
+              <w:top w:w="120" w:type="dxa"/>
+              <w:left w:w="120" w:type="dxa"/>
+              <w:bottom w:w="120" w:type="dxa"/>
+              <w:right w:w="120" w:type="dxa"/>
+            </w:tcMar>
+            <w:vAlign w:val="center"/>
+          </w:tcPr>
+          <w:p>
+            <w:pPr>
+              <w:bidi w:val="0"/>
+              <w:spacing w:before="0" w:beforeAutospacing="off" w:after="0" w:afterAutospacing="off"/>
+              <w:jc w:val="center"/>
+            </w:pPr>
+            <w:r>
+              <w:rPr>
+                <w:b w:val="1"/>
+                <w:bCs w:val="1"/>
+              </w:rPr>
+              <w:t>Mide (m)</w:t>
+            </w:r>
+          </w:p>
+        </w:tc>
+        <w:tc>
+          <w:tcPr>
+            <w:tcW w:w="1570" w:type="dxa"/>
+            <w:tcBorders>
+              <w:top w:val="single" w:color="000000" w:themeColor="text1" w:sz="6"/>
+              <w:left w:val="single" w:color="000000" w:themeColor="text1" w:sz="6"/>
+              <w:bottom w:val="single" w:color="000000" w:themeColor="text1" w:sz="6"/>
+              <w:right w:val="single" w:color="000000" w:themeColor="text1" w:sz="6"/>
+            </w:tcBorders>
+            <w:tcMar>
+              <w:top w:w="120" w:type="dxa"/>
+              <w:left w:w="120" w:type="dxa"/>
+              <w:bottom w:w="120" w:type="dxa"/>
+              <w:right w:w="120" w:type="dxa"/>
+            </w:tcMar>
+            <w:vAlign w:val="center"/>
+          </w:tcPr>
+          <w:p>
+            <w:pPr>
+              <w:bidi w:val="0"/>
+              <w:spacing w:before="0" w:beforeAutospacing="off" w:after="0" w:afterAutospacing="off"/>
+              <w:jc w:val="center"/>
+            </w:pPr>
+            <w:r>
+              <w:rPr>
+                <w:b w:val="1"/>
+                <w:bCs w:val="1"/>
+              </w:rPr>
+              <w:t>Ángulo</w:t>
+            </w:r>
+          </w:p>
+        </w:tc>
+        <w:tc>
+          <w:tcPr>
+            <w:tcW w:w="1859" w:type="dxa"/>
+            <w:tcBorders>
+              <w:top w:val="single" w:color="000000" w:themeColor="text1" w:sz="6"/>
+              <w:left w:val="single" w:color="000000" w:themeColor="text1" w:sz="6"/>
+              <w:bottom w:val="single" w:color="000000" w:themeColor="text1" w:sz="6"/>
+              <w:right w:val="single" w:color="000000" w:themeColor="text1" w:sz="6"/>
+            </w:tcBorders>
+            <w:tcMar>
+              <w:top w:w="120" w:type="dxa"/>
+              <w:left w:w="120" w:type="dxa"/>
+              <w:bottom w:w="120" w:type="dxa"/>
+              <w:right w:w="120" w:type="dxa"/>
+            </w:tcMar>
+            <w:vAlign w:val="center"/>
+          </w:tcPr>
+          <w:p>
+            <w:pPr>
+              <w:bidi w:val="0"/>
+              <w:spacing w:before="0" w:beforeAutospacing="off" w:after="0" w:afterAutospacing="off"/>
+              <w:jc w:val="center"/>
+            </w:pPr>
+            <w:r>
+              <w:rPr>
+                <w:b w:val="1"/>
+                <w:bCs w:val="1"/>
+              </w:rPr>
+              <w:t>Linderos</w:t>
+            </w:r>
+          </w:p>
+        </w:tc>
+      </w:tr>
+      <w:tr>
+        <w:trPr>
+          <w:trHeight w:val="300"/>
+        </w:trPr>
+        <w:tc>
+          <w:tcPr>
+            <w:tcW w:w="1569" w:type="dxa"/>
+            <w:tcBorders>
+              <w:top w:val="single" w:color="000000" w:themeColor="text1" w:sz="6"/>
+              <w:left w:val="single" w:color="000000" w:themeColor="text1" w:sz="6"/>
+              <w:bottom w:val="single" w:color="000000" w:themeColor="text1" w:sz="6"/>
+              <w:right w:val="single" w:color="000000" w:themeColor="text1" w:sz="6"/>
+            </w:tcBorders>
+            <w:tcMar>
+              <w:top w:w="120" w:type="dxa"/>
+              <w:left w:w="120" w:type="dxa"/>
+              <w:bottom w:w="120" w:type="dxa"/>
+              <w:right w:w="120" w:type="dxa"/>
+            </w:tcMar>
+            <w:vAlign w:val="center"/>
+          </w:tcPr>
+          <w:p/>
+        </w:tc>
+        <w:tc>
+          <w:tcPr>
+            <w:tcW w:w="1593" w:type="dxa"/>
+            <w:tcBorders>
+              <w:top w:val="single" w:color="000000" w:themeColor="text1" w:sz="6"/>
+              <w:left w:val="single" w:color="000000" w:themeColor="text1" w:sz="6"/>
+              <w:bottom w:val="single" w:color="000000" w:themeColor="text1" w:sz="6"/>
+              <w:right w:val="single" w:color="000000" w:themeColor="text1" w:sz="6"/>
+            </w:tcBorders>
+            <w:tcMar>
+              <w:top w:w="120" w:type="dxa"/>
+              <w:left w:w="120" w:type="dxa"/>
+              <w:bottom w:w="120" w:type="dxa"/>
+              <w:right w:w="120" w:type="dxa"/>
+            </w:tcMar>
+            <w:vAlign w:val="center"/>
+          </w:tcPr>
+          <w:p/>
+        </w:tc>
+        <w:tc>
+          <w:tcPr>
+            <w:tcW w:w="1207" w:type="dxa"/>
+            <w:tcBorders>
+              <w:top w:val="single" w:color="000000" w:themeColor="text1" w:sz="6"/>
+              <w:left w:val="single" w:color="000000" w:themeColor="text1" w:sz="6"/>
+              <w:bottom w:val="single" w:color="000000" w:themeColor="text1" w:sz="6"/>
+              <w:right w:val="single" w:color="000000" w:themeColor="text1" w:sz="6"/>
+            </w:tcBorders>
+            <w:tcMar>
+              <w:top w:w="120" w:type="dxa"/>
+              <w:left w:w="120" w:type="dxa"/>
+              <w:bottom w:w="120" w:type="dxa"/>
+              <w:right w:w="120" w:type="dxa"/>
+            </w:tcMar>
+            <w:vAlign w:val="center"/>
+          </w:tcPr>
+          <w:p/>
+        </w:tc>
+        <w:tc>
+          <w:tcPr>
+            <w:tcW w:w="1921" w:type="dxa"/>
+            <w:tcBorders>
+              <w:top w:val="single" w:color="000000" w:themeColor="text1" w:sz="6"/>
+              <w:left w:val="single" w:color="000000" w:themeColor="text1" w:sz="6"/>
+              <w:bottom w:val="single" w:color="000000" w:themeColor="text1" w:sz="6"/>
+              <w:right w:val="single" w:color="000000" w:themeColor="text1" w:sz="6"/>
+            </w:tcBorders>
+            <w:tcMar>
+              <w:top w:w="120" w:type="dxa"/>
+              <w:left w:w="120" w:type="dxa"/>
+              <w:bottom w:w="120" w:type="dxa"/>
+              <w:right w:w="120" w:type="dxa"/>
+            </w:tcMar>
+            <w:vAlign w:val="center"/>
+          </w:tcPr>
+          <w:p/>
+        </w:tc>
+        <w:tc>
+          <w:tcPr>
+            <w:tcW w:w="1570" w:type="dxa"/>
+            <w:tcBorders>
+              <w:top w:val="single" w:color="000000" w:themeColor="text1" w:sz="6"/>
+              <w:left w:val="single" w:color="000000" w:themeColor="text1" w:sz="6"/>
+              <w:bottom w:val="single" w:color="000000" w:themeColor="text1" w:sz="6"/>
+              <w:right w:val="single" w:color="000000" w:themeColor="text1" w:sz="6"/>
+            </w:tcBorders>
+            <w:tcMar>
+              <w:top w:w="120" w:type="dxa"/>
+              <w:left w:w="120" w:type="dxa"/>
+              <w:bottom w:w="120" w:type="dxa"/>
+              <w:right w:w="120" w:type="dxa"/>
+            </w:tcMar>
+            <w:vAlign w:val="center"/>
+          </w:tcPr>
+          <w:p/>
+        </w:tc>
+        <w:tc>
+          <w:tcPr>
+            <w:tcW w:w="1859" w:type="dxa"/>
+            <w:tcBorders>
+              <w:top w:val="single" w:color="000000" w:themeColor="text1" w:sz="6"/>
+              <w:left w:val="single" w:color="000000" w:themeColor="text1" w:sz="6"/>
+              <w:bottom w:val="single" w:color="000000" w:themeColor="text1" w:sz="6"/>
+              <w:right w:val="single" w:color="000000" w:themeColor="text1" w:sz="6"/>
+            </w:tcBorders>
+            <w:tcMar>
+              <w:top w:w="120" w:type="dxa"/>
+              <w:left w:w="120" w:type="dxa"/>
+              <w:bottom w:w="120" w:type="dxa"/>
+              <w:right w:w="120" w:type="dxa"/>
+            </w:tcMar>
+            <w:vAlign w:val="center"/>
+          </w:tcPr>
+          <w:p/>
+        </w:tc>
+      </w:tr>
+    </w:tbl>
     <w:p>
       <w:pPr>
-        <w:pStyle w:val="Normal"/>
         <w:bidi w:val="0"/>
-        <w:spacing w:before="0" w:beforeAutospacing="off" w:after="0" w:afterAutospacing="off"/>
+        <w:spacing w:before="240" w:beforeAutospacing="off" w:after="240" w:afterAutospacing="off"/>
         <w:jc w:val="both"/>
       </w:pPr>
       <w:r>
@@ -276,14 +994,351 @@
           <w:szCs w:val="24"/>
           <w:lang w:val="es-ES"/>
         </w:rPr>
-        <w:t>Medidas y Linderos: {{descripcion_operaciones}}</w:t>
+        <w:t>V. COORDENADAS GEODÉSICAS POSGAR 07</w:t>
       </w:r>
     </w:p>
+    <w:tbl>
+      <w:tblPr>
+        <w:tblStyle w:val="Tablanormal"/>
+        <w:bidiVisual w:val="0"/>
+        <w:tblW w:w="0" w:type="auto"/>
+        <w:tblBorders>
+          <w:top w:val="single" w:color="000000" w:themeColor="text1" w:sz="6"/>
+          <w:left w:val="single" w:color="000000" w:themeColor="text1" w:sz="6"/>
+          <w:bottom w:val="single" w:color="000000" w:themeColor="text1" w:sz="6"/>
+          <w:right w:val="single" w:color="000000" w:themeColor="text1" w:sz="6"/>
+        </w:tblBorders>
+        <w:tblLook w:val="06A0" w:firstRow="1" w:lastRow="0" w:firstColumn="1" w:lastColumn="0" w:noHBand="1" w:noVBand="1"/>
+      </w:tblPr>
+      <w:tblGrid>
+        <w:gridCol w:w="1162"/>
+        <w:gridCol w:w="1401"/>
+        <w:gridCol w:w="1660"/>
+        <w:gridCol w:w="1769"/>
+        <w:gridCol w:w="1550"/>
+        <w:gridCol w:w="2178"/>
+      </w:tblGrid>
+      <w:tr>
+        <w:trPr>
+          <w:trHeight w:val="300"/>
+        </w:trPr>
+        <w:tc>
+          <w:tcPr>
+            <w:tcW w:w="1162" w:type="dxa"/>
+            <w:tcBorders>
+              <w:top w:val="single" w:color="000000" w:themeColor="text1" w:sz="6"/>
+              <w:left w:val="single" w:color="000000" w:themeColor="text1" w:sz="6"/>
+              <w:bottom w:val="single" w:color="000000" w:themeColor="text1" w:sz="6"/>
+              <w:right w:val="single" w:color="000000" w:themeColor="text1" w:sz="6"/>
+            </w:tcBorders>
+            <w:tcMar>
+              <w:top w:w="120" w:type="dxa"/>
+              <w:left w:w="120" w:type="dxa"/>
+              <w:bottom w:w="120" w:type="dxa"/>
+              <w:right w:w="120" w:type="dxa"/>
+            </w:tcMar>
+            <w:vAlign w:val="center"/>
+          </w:tcPr>
+          <w:p>
+            <w:pPr>
+              <w:bidi w:val="0"/>
+              <w:spacing w:before="0" w:beforeAutospacing="off" w:after="0" w:afterAutospacing="off"/>
+              <w:jc w:val="center"/>
+            </w:pPr>
+            <w:r>
+              <w:rPr>
+                <w:b w:val="1"/>
+                <w:bCs w:val="1"/>
+              </w:rPr>
+              <w:t>Punto</w:t>
+            </w:r>
+          </w:p>
+        </w:tc>
+        <w:tc>
+          <w:tcPr>
+            <w:tcW w:w="1401" w:type="dxa"/>
+            <w:tcBorders>
+              <w:top w:val="single" w:color="000000" w:themeColor="text1" w:sz="6"/>
+              <w:left w:val="single" w:color="000000" w:themeColor="text1" w:sz="6"/>
+              <w:bottom w:val="single" w:color="000000" w:themeColor="text1" w:sz="6"/>
+              <w:right w:val="single" w:color="000000" w:themeColor="text1" w:sz="6"/>
+            </w:tcBorders>
+            <w:tcMar>
+              <w:top w:w="120" w:type="dxa"/>
+              <w:left w:w="120" w:type="dxa"/>
+              <w:bottom w:w="120" w:type="dxa"/>
+              <w:right w:w="120" w:type="dxa"/>
+            </w:tcMar>
+            <w:vAlign w:val="center"/>
+          </w:tcPr>
+          <w:p>
+            <w:pPr>
+              <w:bidi w:val="0"/>
+              <w:spacing w:before="0" w:beforeAutospacing="off" w:after="0" w:afterAutospacing="off"/>
+              <w:jc w:val="center"/>
+            </w:pPr>
+            <w:r>
+              <w:rPr>
+                <w:b w:val="1"/>
+                <w:bCs w:val="1"/>
+              </w:rPr>
+              <w:t>Latitud</w:t>
+            </w:r>
+          </w:p>
+        </w:tc>
+        <w:tc>
+          <w:tcPr>
+            <w:tcW w:w="1660" w:type="dxa"/>
+            <w:tcBorders>
+              <w:top w:val="single" w:color="000000" w:themeColor="text1" w:sz="6"/>
+              <w:left w:val="single" w:color="000000" w:themeColor="text1" w:sz="6"/>
+              <w:bottom w:val="single" w:color="000000" w:themeColor="text1" w:sz="6"/>
+              <w:right w:val="single" w:color="000000" w:themeColor="text1" w:sz="6"/>
+            </w:tcBorders>
+            <w:tcMar>
+              <w:top w:w="120" w:type="dxa"/>
+              <w:left w:w="120" w:type="dxa"/>
+              <w:bottom w:w="120" w:type="dxa"/>
+              <w:right w:w="120" w:type="dxa"/>
+            </w:tcMar>
+            <w:vAlign w:val="center"/>
+          </w:tcPr>
+          <w:p>
+            <w:pPr>
+              <w:bidi w:val="0"/>
+              <w:spacing w:before="0" w:beforeAutospacing="off" w:after="0" w:afterAutospacing="off"/>
+              <w:jc w:val="center"/>
+            </w:pPr>
+            <w:r>
+              <w:rPr>
+                <w:b w:val="1"/>
+                <w:bCs w:val="1"/>
+              </w:rPr>
+              <w:t>Longitud</w:t>
+            </w:r>
+          </w:p>
+        </w:tc>
+        <w:tc>
+          <w:tcPr>
+            <w:tcW w:w="1769" w:type="dxa"/>
+            <w:tcBorders>
+              <w:top w:val="single" w:color="000000" w:themeColor="text1" w:sz="6"/>
+              <w:left w:val="single" w:color="000000" w:themeColor="text1" w:sz="6"/>
+              <w:bottom w:val="single" w:color="000000" w:themeColor="text1" w:sz="6"/>
+              <w:right w:val="single" w:color="000000" w:themeColor="text1" w:sz="6"/>
+            </w:tcBorders>
+            <w:tcMar>
+              <w:top w:w="120" w:type="dxa"/>
+              <w:left w:w="120" w:type="dxa"/>
+              <w:bottom w:w="120" w:type="dxa"/>
+              <w:right w:w="120" w:type="dxa"/>
+            </w:tcMar>
+            <w:vAlign w:val="center"/>
+          </w:tcPr>
+          <w:p>
+            <w:pPr>
+              <w:bidi w:val="0"/>
+              <w:spacing w:before="0" w:beforeAutospacing="off" w:after="0" w:afterAutospacing="off"/>
+              <w:jc w:val="center"/>
+            </w:pPr>
+            <w:r>
+              <w:rPr>
+                <w:b w:val="1"/>
+                <w:bCs w:val="1"/>
+              </w:rPr>
+              <w:t>Norte GK</w:t>
+            </w:r>
+          </w:p>
+        </w:tc>
+        <w:tc>
+          <w:tcPr>
+            <w:tcW w:w="1550" w:type="dxa"/>
+            <w:tcBorders>
+              <w:top w:val="single" w:color="000000" w:themeColor="text1" w:sz="6"/>
+              <w:left w:val="single" w:color="000000" w:themeColor="text1" w:sz="6"/>
+              <w:bottom w:val="single" w:color="000000" w:themeColor="text1" w:sz="6"/>
+              <w:right w:val="single" w:color="000000" w:themeColor="text1" w:sz="6"/>
+            </w:tcBorders>
+            <w:tcMar>
+              <w:top w:w="120" w:type="dxa"/>
+              <w:left w:w="120" w:type="dxa"/>
+              <w:bottom w:w="120" w:type="dxa"/>
+              <w:right w:w="120" w:type="dxa"/>
+            </w:tcMar>
+            <w:vAlign w:val="center"/>
+          </w:tcPr>
+          <w:p>
+            <w:pPr>
+              <w:bidi w:val="0"/>
+              <w:spacing w:before="0" w:beforeAutospacing="off" w:after="0" w:afterAutospacing="off"/>
+              <w:jc w:val="center"/>
+            </w:pPr>
+            <w:r>
+              <w:rPr>
+                <w:b w:val="1"/>
+                <w:bCs w:val="1"/>
+              </w:rPr>
+              <w:t>Este GK</w:t>
+            </w:r>
+          </w:p>
+        </w:tc>
+        <w:tc>
+          <w:tcPr>
+            <w:tcW w:w="2178" w:type="dxa"/>
+            <w:tcBorders>
+              <w:top w:val="single" w:color="000000" w:themeColor="text1" w:sz="6"/>
+              <w:left w:val="single" w:color="000000" w:themeColor="text1" w:sz="6"/>
+              <w:bottom w:val="single" w:color="000000" w:themeColor="text1" w:sz="6"/>
+              <w:right w:val="single" w:color="000000" w:themeColor="text1" w:sz="6"/>
+            </w:tcBorders>
+            <w:tcMar>
+              <w:top w:w="120" w:type="dxa"/>
+              <w:left w:w="120" w:type="dxa"/>
+              <w:bottom w:w="120" w:type="dxa"/>
+              <w:right w:w="120" w:type="dxa"/>
+            </w:tcMar>
+            <w:vAlign w:val="center"/>
+          </w:tcPr>
+          <w:p>
+            <w:pPr>
+              <w:bidi w:val="0"/>
+              <w:spacing w:before="0" w:beforeAutospacing="off" w:after="0" w:afterAutospacing="off"/>
+              <w:jc w:val="center"/>
+            </w:pPr>
+            <w:r>
+              <w:rPr>
+                <w:b w:val="1"/>
+                <w:bCs w:val="1"/>
+              </w:rPr>
+              <w:t>Observación</w:t>
+            </w:r>
+          </w:p>
+        </w:tc>
+      </w:tr>
+      <w:tr>
+        <w:trPr>
+          <w:trHeight w:val="300"/>
+        </w:trPr>
+        <w:tc>
+          <w:tcPr>
+            <w:tcW w:w="1162" w:type="dxa"/>
+            <w:tcBorders>
+              <w:top w:val="single" w:color="000000" w:themeColor="text1" w:sz="6"/>
+              <w:left w:val="single" w:color="000000" w:themeColor="text1" w:sz="6"/>
+              <w:bottom w:val="single" w:color="000000" w:themeColor="text1" w:sz="6"/>
+              <w:right w:val="single" w:color="000000" w:themeColor="text1" w:sz="6"/>
+            </w:tcBorders>
+            <w:tcMar>
+              <w:top w:w="120" w:type="dxa"/>
+              <w:left w:w="120" w:type="dxa"/>
+              <w:bottom w:w="120" w:type="dxa"/>
+              <w:right w:w="120" w:type="dxa"/>
+            </w:tcMar>
+            <w:vAlign w:val="center"/>
+          </w:tcPr>
+          <w:p/>
+        </w:tc>
+        <w:tc>
+          <w:tcPr>
+            <w:tcW w:w="1401" w:type="dxa"/>
+            <w:tcBorders>
+              <w:top w:val="single" w:color="000000" w:themeColor="text1" w:sz="6"/>
+              <w:left w:val="single" w:color="000000" w:themeColor="text1" w:sz="6"/>
+              <w:bottom w:val="single" w:color="000000" w:themeColor="text1" w:sz="6"/>
+              <w:right w:val="single" w:color="000000" w:themeColor="text1" w:sz="6"/>
+            </w:tcBorders>
+            <w:tcMar>
+              <w:top w:w="120" w:type="dxa"/>
+              <w:left w:w="120" w:type="dxa"/>
+              <w:bottom w:w="120" w:type="dxa"/>
+              <w:right w:w="120" w:type="dxa"/>
+            </w:tcMar>
+            <w:vAlign w:val="center"/>
+          </w:tcPr>
+          <w:p/>
+        </w:tc>
+        <w:tc>
+          <w:tcPr>
+            <w:tcW w:w="1660" w:type="dxa"/>
+            <w:tcBorders>
+              <w:top w:val="single" w:color="000000" w:themeColor="text1" w:sz="6"/>
+              <w:left w:val="single" w:color="000000" w:themeColor="text1" w:sz="6"/>
+              <w:bottom w:val="single" w:color="000000" w:themeColor="text1" w:sz="6"/>
+              <w:right w:val="single" w:color="000000" w:themeColor="text1" w:sz="6"/>
+            </w:tcBorders>
+            <w:tcMar>
+              <w:top w:w="120" w:type="dxa"/>
+              <w:left w:w="120" w:type="dxa"/>
+              <w:bottom w:w="120" w:type="dxa"/>
+              <w:right w:w="120" w:type="dxa"/>
+            </w:tcMar>
+            <w:vAlign w:val="center"/>
+          </w:tcPr>
+          <w:p/>
+        </w:tc>
+        <w:tc>
+          <w:tcPr>
+            <w:tcW w:w="1769" w:type="dxa"/>
+            <w:tcBorders>
+              <w:top w:val="single" w:color="000000" w:themeColor="text1" w:sz="6"/>
+              <w:left w:val="single" w:color="000000" w:themeColor="text1" w:sz="6"/>
+              <w:bottom w:val="single" w:color="000000" w:themeColor="text1" w:sz="6"/>
+              <w:right w:val="single" w:color="000000" w:themeColor="text1" w:sz="6"/>
+            </w:tcBorders>
+            <w:tcMar>
+              <w:top w:w="120" w:type="dxa"/>
+              <w:left w:w="120" w:type="dxa"/>
+              <w:bottom w:w="120" w:type="dxa"/>
+              <w:right w:w="120" w:type="dxa"/>
+            </w:tcMar>
+            <w:vAlign w:val="center"/>
+          </w:tcPr>
+          <w:p/>
+        </w:tc>
+        <w:tc>
+          <w:tcPr>
+            <w:tcW w:w="1550" w:type="dxa"/>
+            <w:tcBorders>
+              <w:top w:val="single" w:color="000000" w:themeColor="text1" w:sz="6"/>
+              <w:left w:val="single" w:color="000000" w:themeColor="text1" w:sz="6"/>
+              <w:bottom w:val="single" w:color="000000" w:themeColor="text1" w:sz="6"/>
+              <w:right w:val="single" w:color="000000" w:themeColor="text1" w:sz="6"/>
+            </w:tcBorders>
+            <w:tcMar>
+              <w:top w:w="120" w:type="dxa"/>
+              <w:left w:w="120" w:type="dxa"/>
+              <w:bottom w:w="120" w:type="dxa"/>
+              <w:right w:w="120" w:type="dxa"/>
+            </w:tcMar>
+            <w:vAlign w:val="center"/>
+          </w:tcPr>
+          <w:p/>
+        </w:tc>
+        <w:tc>
+          <w:tcPr>
+            <w:tcW w:w="2178" w:type="dxa"/>
+            <w:tcBorders>
+              <w:top w:val="single" w:color="000000" w:themeColor="text1" w:sz="6"/>
+              <w:left w:val="single" w:color="000000" w:themeColor="text1" w:sz="6"/>
+              <w:bottom w:val="single" w:color="000000" w:themeColor="text1" w:sz="6"/>
+              <w:right w:val="single" w:color="000000" w:themeColor="text1" w:sz="6"/>
+            </w:tcBorders>
+            <w:tcMar>
+              <w:top w:w="120" w:type="dxa"/>
+              <w:left w:w="120" w:type="dxa"/>
+              <w:bottom w:w="120" w:type="dxa"/>
+              <w:right w:w="120" w:type="dxa"/>
+            </w:tcMar>
+            <w:vAlign w:val="center"/>
+          </w:tcPr>
+          <w:p/>
+        </w:tc>
+      </w:tr>
+    </w:tbl>
     <w:p>
       <w:pPr>
-        <w:pStyle w:val="Normal"/>
         <w:bidi w:val="0"/>
-        <w:spacing w:before="0" w:beforeAutospacing="off" w:after="0" w:afterAutospacing="off"/>
+        <w:spacing w:before="240" w:beforeAutospacing="off" w:after="240" w:afterAutospacing="off"/>
         <w:jc w:val="both"/>
       </w:pPr>
       <w:r>
@@ -294,15 +1349,26 @@
           <w:szCs w:val="24"/>
           <w:lang w:val="es-ES"/>
         </w:rPr>
-        <w:t xml:space="preserve"> </w:t>
+        <w:t>VI. NOTAS OFICIALES</w:t>
       </w:r>
     </w:p>
     <w:p>
       <w:pPr>
-        <w:pStyle w:val="Normal"/>
+        <w:pStyle w:val="Prrafodelista"/>
+        <w:numPr>
+          <w:ilvl w:val="0"/>
+          <w:numId w:val="20"/>
+        </w:numPr>
         <w:bidi w:val="0"/>
         <w:spacing w:before="0" w:beforeAutospacing="off" w:after="0" w:afterAutospacing="off"/>
         <w:jc w:val="both"/>
+        <w:rPr>
+          <w:rFonts w:ascii="Consolas" w:hAnsi="Consolas" w:eastAsia="Consolas" w:cs="Consolas"/>
+          <w:noProof w:val="0"/>
+          <w:sz w:val="24"/>
+          <w:szCs w:val="24"/>
+          <w:lang w:val="es-ES"/>
+        </w:rPr>
       </w:pPr>
       <w:r>
         <w:rPr>
@@ -312,15 +1378,26 @@
           <w:szCs w:val="24"/>
           <w:lang w:val="es-ES"/>
         </w:rPr>
-        <w:t>{{descripcion_operaciones}}</w:t>
+        <w:t>Nota 1: ___________________________________________</w:t>
       </w:r>
     </w:p>
     <w:p>
       <w:pPr>
-        <w:pStyle w:val="Normal"/>
+        <w:pStyle w:val="Prrafodelista"/>
+        <w:numPr>
+          <w:ilvl w:val="0"/>
+          <w:numId w:val="20"/>
+        </w:numPr>
         <w:bidi w:val="0"/>
         <w:spacing w:before="0" w:beforeAutospacing="off" w:after="0" w:afterAutospacing="off"/>
         <w:jc w:val="both"/>
+        <w:rPr>
+          <w:rFonts w:ascii="Consolas" w:hAnsi="Consolas" w:eastAsia="Consolas" w:cs="Consolas"/>
+          <w:noProof w:val="0"/>
+          <w:sz w:val="24"/>
+          <w:szCs w:val="24"/>
+          <w:lang w:val="es-ES"/>
+        </w:rPr>
       </w:pPr>
       <w:r>
         <w:rPr>
@@ -330,14 +1407,13 @@
           <w:szCs w:val="24"/>
           <w:lang w:val="es-ES"/>
         </w:rPr>
-        <w:t xml:space="preserve"> </w:t>
+        <w:t>Nota 2: ___________________________________________</w:t>
       </w:r>
     </w:p>
     <w:p>
       <w:pPr>
-        <w:pStyle w:val="Normal"/>
         <w:bidi w:val="0"/>
-        <w:spacing w:before="0" w:beforeAutospacing="off" w:after="0" w:afterAutospacing="off"/>
+        <w:spacing w:before="240" w:beforeAutospacing="off" w:after="240" w:afterAutospacing="off"/>
         <w:jc w:val="both"/>
       </w:pPr>
       <w:r>
@@ -348,15 +1424,26 @@
           <w:szCs w:val="24"/>
           <w:lang w:val="es-ES"/>
         </w:rPr>
-        <w:t>3. PLANILLA DE SUPERFICIES</w:t>
+        <w:t>VII. REFERENCIAS</w:t>
       </w:r>
     </w:p>
     <w:p>
       <w:pPr>
-        <w:pStyle w:val="Normal"/>
+        <w:pStyle w:val="Prrafodelista"/>
+        <w:numPr>
+          <w:ilvl w:val="0"/>
+          <w:numId w:val="21"/>
+        </w:numPr>
         <w:bidi w:val="0"/>
         <w:spacing w:before="0" w:beforeAutospacing="off" w:after="0" w:afterAutospacing="off"/>
         <w:jc w:val="both"/>
+        <w:rPr>
+          <w:rFonts w:ascii="Consolas" w:hAnsi="Consolas" w:eastAsia="Consolas" w:cs="Consolas"/>
+          <w:noProof w:val="0"/>
+          <w:sz w:val="24"/>
+          <w:szCs w:val="24"/>
+          <w:lang w:val="es-ES"/>
+        </w:rPr>
       </w:pPr>
       <w:r>
         <w:rPr>
@@ -366,15 +1453,26 @@
           <w:szCs w:val="24"/>
           <w:lang w:val="es-ES"/>
         </w:rPr>
-        <w:t>&lt;table&gt;</w:t>
+        <w:t>Organismo de Control: Dirección General de Catastro</w:t>
       </w:r>
     </w:p>
     <w:p>
       <w:pPr>
-        <w:pStyle w:val="Normal"/>
+        <w:pStyle w:val="Prrafodelista"/>
+        <w:numPr>
+          <w:ilvl w:val="0"/>
+          <w:numId w:val="21"/>
+        </w:numPr>
         <w:bidi w:val="0"/>
         <w:spacing w:before="0" w:beforeAutospacing="off" w:after="0" w:afterAutospacing="off"/>
         <w:jc w:val="both"/>
+        <w:rPr>
+          <w:rFonts w:ascii="Consolas" w:hAnsi="Consolas" w:eastAsia="Consolas" w:cs="Consolas"/>
+          <w:noProof w:val="0"/>
+          <w:sz w:val="24"/>
+          <w:szCs w:val="24"/>
+          <w:lang w:val="es-ES"/>
+        </w:rPr>
       </w:pPr>
       <w:r>
         <w:rPr>
@@ -384,15 +1482,26 @@
           <w:szCs w:val="24"/>
           <w:lang w:val="es-ES"/>
         </w:rPr>
-        <w:t>&lt;tr&gt;</w:t>
+        <w:t>Líneas de Mensura: ________________________________</w:t>
       </w:r>
     </w:p>
     <w:p>
       <w:pPr>
-        <w:pStyle w:val="Normal"/>
+        <w:pStyle w:val="Prrafodelista"/>
+        <w:numPr>
+          <w:ilvl w:val="0"/>
+          <w:numId w:val="21"/>
+        </w:numPr>
         <w:bidi w:val="0"/>
         <w:spacing w:before="0" w:beforeAutospacing="off" w:after="0" w:afterAutospacing="off"/>
         <w:jc w:val="both"/>
+        <w:rPr>
+          <w:rFonts w:ascii="Consolas" w:hAnsi="Consolas" w:eastAsia="Consolas" w:cs="Consolas"/>
+          <w:noProof w:val="0"/>
+          <w:sz w:val="24"/>
+          <w:szCs w:val="24"/>
+          <w:lang w:val="es-ES"/>
+        </w:rPr>
       </w:pPr>
       <w:r>
         <w:rPr>
@@ -402,15 +1511,26 @@
           <w:szCs w:val="24"/>
           <w:lang w:val="es-ES"/>
         </w:rPr>
-        <w:t>&lt;th&gt;Designación&lt;/th&gt;</w:t>
+        <w:t>Elementos Físicos: ________________________________</w:t>
       </w:r>
     </w:p>
     <w:p>
       <w:pPr>
-        <w:pStyle w:val="Normal"/>
+        <w:pStyle w:val="Prrafodelista"/>
+        <w:numPr>
+          <w:ilvl w:val="0"/>
+          <w:numId w:val="21"/>
+        </w:numPr>
         <w:bidi w:val="0"/>
         <w:spacing w:before="0" w:beforeAutospacing="off" w:after="0" w:afterAutospacing="off"/>
         <w:jc w:val="both"/>
+        <w:rPr>
+          <w:rFonts w:ascii="Consolas" w:hAnsi="Consolas" w:eastAsia="Consolas" w:cs="Consolas"/>
+          <w:noProof w:val="0"/>
+          <w:sz w:val="24"/>
+          <w:szCs w:val="24"/>
+          <w:lang w:val="es-ES"/>
+        </w:rPr>
       </w:pPr>
       <w:r>
         <w:rPr>
@@ -420,15 +1540,26 @@
           <w:szCs w:val="24"/>
           <w:lang w:val="es-ES"/>
         </w:rPr>
-        <w:t>&lt;th&gt;Superficie&lt;/th&gt;</w:t>
+        <w:t>Vialidad: _________________________________________</w:t>
       </w:r>
     </w:p>
     <w:p>
       <w:pPr>
-        <w:pStyle w:val="Normal"/>
+        <w:pStyle w:val="Prrafodelista"/>
+        <w:numPr>
+          <w:ilvl w:val="0"/>
+          <w:numId w:val="21"/>
+        </w:numPr>
         <w:bidi w:val="0"/>
         <w:spacing w:before="0" w:beforeAutospacing="off" w:after="0" w:afterAutospacing="off"/>
         <w:jc w:val="both"/>
+        <w:rPr>
+          <w:rFonts w:ascii="Consolas" w:hAnsi="Consolas" w:eastAsia="Consolas" w:cs="Consolas"/>
+          <w:noProof w:val="0"/>
+          <w:sz w:val="24"/>
+          <w:szCs w:val="24"/>
+          <w:lang w:val="es-ES"/>
+        </w:rPr>
       </w:pPr>
       <w:r>
         <w:rPr>
@@ -438,15 +1569,26 @@
           <w:szCs w:val="24"/>
           <w:lang w:val="es-ES"/>
         </w:rPr>
-        <w:t>&lt;th&gt;Observaciones&lt;/th&gt;</w:t>
+        <w:t>Linderos Particulares: _____________________________</w:t>
       </w:r>
     </w:p>
     <w:p>
       <w:pPr>
-        <w:pStyle w:val="Normal"/>
+        <w:pStyle w:val="Prrafodelista"/>
+        <w:numPr>
+          <w:ilvl w:val="0"/>
+          <w:numId w:val="21"/>
+        </w:numPr>
         <w:bidi w:val="0"/>
         <w:spacing w:before="0" w:beforeAutospacing="off" w:after="0" w:afterAutospacing="off"/>
         <w:jc w:val="both"/>
+        <w:rPr>
+          <w:rFonts w:ascii="Consolas" w:hAnsi="Consolas" w:eastAsia="Consolas" w:cs="Consolas"/>
+          <w:noProof w:val="0"/>
+          <w:sz w:val="24"/>
+          <w:szCs w:val="24"/>
+          <w:lang w:val="es-ES"/>
+        </w:rPr>
       </w:pPr>
       <w:r>
         <w:rPr>
@@ -456,14 +1598,20 @@
           <w:szCs w:val="24"/>
           <w:lang w:val="es-ES"/>
         </w:rPr>
-        <w:t>&lt;/tr&gt;</w:t>
+        <w:t>Escalas: __________________________________________</w:t>
       </w:r>
     </w:p>
     <w:p>
       <w:pPr>
-        <w:pStyle w:val="Normal"/>
         <w:bidi w:val="0"/>
         <w:spacing w:before="0" w:beforeAutospacing="off" w:after="0" w:afterAutospacing="off"/>
+        <w:jc w:val="both"/>
+      </w:pPr>
+    </w:p>
+    <w:p>
+      <w:pPr>
+        <w:bidi w:val="0"/>
+        <w:spacing w:before="240" w:beforeAutospacing="off" w:after="240" w:afterAutospacing="off"/>
         <w:jc w:val="both"/>
       </w:pPr>
       <w:r>
@@ -474,14 +1622,13 @@
           <w:szCs w:val="24"/>
           <w:lang w:val="es-ES"/>
         </w:rPr>
-        <w:t>{% for sup in superficies %}</w:t>
+        <w:t>Certifico la exactitud y fidelidad de los datos consignados en la presente Memoria Descriptiva, extraídos exclusivamente del plano de mensura y división correspondiente, asumiendo la total y absoluta responsabilidad profesional sobre los mismos.</w:t>
       </w:r>
     </w:p>
     <w:p>
       <w:pPr>
-        <w:pStyle w:val="Normal"/>
         <w:bidi w:val="0"/>
-        <w:spacing w:before="0" w:beforeAutospacing="off" w:after="0" w:afterAutospacing="off"/>
+        <w:spacing w:before="240" w:beforeAutospacing="off" w:after="240" w:afterAutospacing="off"/>
         <w:jc w:val="both"/>
       </w:pPr>
       <w:r>
@@ -492,17 +1639,14 @@
           <w:szCs w:val="24"/>
           <w:lang w:val="es-ES"/>
         </w:rPr>
-        <w:t>&lt;tr&gt;</w:t>
+        <w:t>Profesional Actuante: [Firma del Profesional]</w:t>
       </w:r>
     </w:p>
     <w:p>
       <w:pPr>
-        <w:pStyle w:val="Normal"/>
         <w:bidi w:val="0"/>
         <w:spacing w:before="0" w:beforeAutospacing="off" w:after="0" w:afterAutospacing="off"/>
         <w:jc w:val="both"/>
-      </w:pPr>
-      <w:r>
         <w:rPr>
           <w:rFonts w:ascii="Consolas" w:hAnsi="Consolas" w:eastAsia="Consolas" w:cs="Consolas"/>
           <w:noProof w:val="0"/>
@@ -510,17 +1654,13 @@
           <w:szCs w:val="24"/>
           <w:lang w:val="es-ES"/>
         </w:rPr>
-        <w:t>&lt;td&gt;{{ sup.designacion }}&lt;/td&gt;</w:t>
-      </w:r>
+      </w:pPr>
     </w:p>
     <w:p>
       <w:pPr>
-        <w:pStyle w:val="Normal"/>
         <w:bidi w:val="0"/>
         <w:spacing w:before="0" w:beforeAutospacing="off" w:after="0" w:afterAutospacing="off"/>
         <w:jc w:val="both"/>
-      </w:pPr>
-      <w:r>
         <w:rPr>
           <w:rFonts w:ascii="Consolas" w:hAnsi="Consolas" w:eastAsia="Consolas" w:cs="Consolas"/>
           <w:noProof w:val="0"/>
@@ -528,1018 +1668,7 @@
           <w:szCs w:val="24"/>
           <w:lang w:val="es-ES"/>
         </w:rPr>
-        <w:t>&lt;td&gt;{{ sup.valor }}&lt;/td&gt;</w:t>
-      </w:r>
-    </w:p>
-    <w:p>
-      <w:pPr>
-        <w:pStyle w:val="Normal"/>
-        <w:bidi w:val="0"/>
-        <w:spacing w:before="0" w:beforeAutospacing="off" w:after="0" w:afterAutospacing="off"/>
-        <w:jc w:val="both"/>
-      </w:pPr>
-      <w:r>
-        <w:rPr>
-          <w:rFonts w:ascii="Consolas" w:hAnsi="Consolas" w:eastAsia="Consolas" w:cs="Consolas"/>
-          <w:noProof w:val="0"/>
-          <w:sz w:val="24"/>
-          <w:szCs w:val="24"/>
-          <w:lang w:val="es-ES"/>
-        </w:rPr>
-        <w:t>&lt;td&gt;{{ sup.observaciones }}&lt;/td&gt;</w:t>
-      </w:r>
-    </w:p>
-    <w:p>
-      <w:pPr>
-        <w:pStyle w:val="Normal"/>
-        <w:bidi w:val="0"/>
-        <w:spacing w:before="0" w:beforeAutospacing="off" w:after="0" w:afterAutospacing="off"/>
-        <w:jc w:val="both"/>
-      </w:pPr>
-      <w:r>
-        <w:rPr>
-          <w:rFonts w:ascii="Consolas" w:hAnsi="Consolas" w:eastAsia="Consolas" w:cs="Consolas"/>
-          <w:noProof w:val="0"/>
-          <w:sz w:val="24"/>
-          <w:szCs w:val="24"/>
-          <w:lang w:val="es-ES"/>
-        </w:rPr>
-        <w:t>&lt;/tr&gt;</w:t>
-      </w:r>
-    </w:p>
-    <w:p>
-      <w:pPr>
-        <w:pStyle w:val="Normal"/>
-        <w:bidi w:val="0"/>
-        <w:spacing w:before="0" w:beforeAutospacing="off" w:after="0" w:afterAutospacing="off"/>
-        <w:jc w:val="both"/>
-      </w:pPr>
-      <w:r>
-        <w:rPr>
-          <w:rFonts w:ascii="Consolas" w:hAnsi="Consolas" w:eastAsia="Consolas" w:cs="Consolas"/>
-          <w:noProof w:val="0"/>
-          <w:sz w:val="24"/>
-          <w:szCs w:val="24"/>
-          <w:lang w:val="es-ES"/>
-        </w:rPr>
-        <w:t>{% endfor %}</w:t>
-      </w:r>
-    </w:p>
-    <w:p>
-      <w:pPr>
-        <w:pStyle w:val="Normal"/>
-        <w:bidi w:val="0"/>
-        <w:spacing w:before="0" w:beforeAutospacing="off" w:after="0" w:afterAutospacing="off"/>
-        <w:jc w:val="both"/>
-      </w:pPr>
-      <w:r>
-        <w:rPr>
-          <w:rFonts w:ascii="Consolas" w:hAnsi="Consolas" w:eastAsia="Consolas" w:cs="Consolas"/>
-          <w:noProof w:val="0"/>
-          <w:sz w:val="24"/>
-          <w:szCs w:val="24"/>
-          <w:lang w:val="es-ES"/>
-        </w:rPr>
-        <w:t>&lt;/table&gt;</w:t>
-      </w:r>
-    </w:p>
-    <w:p>
-      <w:pPr>
-        <w:pStyle w:val="Normal"/>
-        <w:bidi w:val="0"/>
-        <w:spacing w:before="0" w:beforeAutospacing="off" w:after="0" w:afterAutospacing="off"/>
-        <w:jc w:val="both"/>
-      </w:pPr>
-      <w:r>
-        <w:rPr>
-          <w:rFonts w:ascii="Consolas" w:hAnsi="Consolas" w:eastAsia="Consolas" w:cs="Consolas"/>
-          <w:noProof w:val="0"/>
-          <w:sz w:val="24"/>
-          <w:szCs w:val="24"/>
-          <w:lang w:val="es-ES"/>
-        </w:rPr>
-        <w:t xml:space="preserve"> </w:t>
-      </w:r>
-    </w:p>
-    <w:p>
-      <w:pPr>
-        <w:pStyle w:val="Normal"/>
-        <w:bidi w:val="0"/>
-        <w:spacing w:before="0" w:beforeAutospacing="off" w:after="0" w:afterAutospacing="off"/>
-        <w:jc w:val="both"/>
-      </w:pPr>
-      <w:r>
-        <w:rPr>
-          <w:rFonts w:ascii="Consolas" w:hAnsi="Consolas" w:eastAsia="Consolas" w:cs="Consolas"/>
-          <w:noProof w:val="0"/>
-          <w:sz w:val="24"/>
-          <w:szCs w:val="24"/>
-          <w:lang w:val="es-ES"/>
-        </w:rPr>
-        <w:t>4. PLANILLA DE LADOS</w:t>
-      </w:r>
-    </w:p>
-    <w:p>
-      <w:pPr>
-        <w:pStyle w:val="Normal"/>
-        <w:bidi w:val="0"/>
-        <w:spacing w:before="0" w:beforeAutospacing="off" w:after="0" w:afterAutospacing="off"/>
-        <w:jc w:val="both"/>
-      </w:pPr>
-      <w:r>
-        <w:rPr>
-          <w:rFonts w:ascii="Consolas" w:hAnsi="Consolas" w:eastAsia="Consolas" w:cs="Consolas"/>
-          <w:noProof w:val="0"/>
-          <w:sz w:val="24"/>
-          <w:szCs w:val="24"/>
-          <w:lang w:val="es-ES"/>
-        </w:rPr>
-        <w:t>&lt;table&gt;</w:t>
-      </w:r>
-    </w:p>
-    <w:p>
-      <w:pPr>
-        <w:pStyle w:val="Normal"/>
-        <w:bidi w:val="0"/>
-        <w:spacing w:before="0" w:beforeAutospacing="off" w:after="0" w:afterAutospacing="off"/>
-        <w:jc w:val="both"/>
-      </w:pPr>
-      <w:r>
-        <w:rPr>
-          <w:rFonts w:ascii="Consolas" w:hAnsi="Consolas" w:eastAsia="Consolas" w:cs="Consolas"/>
-          <w:noProof w:val="0"/>
-          <w:sz w:val="24"/>
-          <w:szCs w:val="24"/>
-          <w:lang w:val="es-ES"/>
-        </w:rPr>
-        <w:t>&lt;tr&gt;</w:t>
-      </w:r>
-    </w:p>
-    <w:p>
-      <w:pPr>
-        <w:pStyle w:val="Normal"/>
-        <w:bidi w:val="0"/>
-        <w:spacing w:before="0" w:beforeAutospacing="off" w:after="0" w:afterAutospacing="off"/>
-        <w:jc w:val="both"/>
-      </w:pPr>
-      <w:r>
-        <w:rPr>
-          <w:rFonts w:ascii="Consolas" w:hAnsi="Consolas" w:eastAsia="Consolas" w:cs="Consolas"/>
-          <w:noProof w:val="0"/>
-          <w:sz w:val="24"/>
-          <w:szCs w:val="24"/>
-          <w:lang w:val="es-ES"/>
-        </w:rPr>
-        <w:t>&lt;th&gt;Vértice&lt;/th&gt;</w:t>
-      </w:r>
-    </w:p>
-    <w:p>
-      <w:pPr>
-        <w:pStyle w:val="Normal"/>
-        <w:bidi w:val="0"/>
-        <w:spacing w:before="0" w:beforeAutospacing="off" w:after="0" w:afterAutospacing="off"/>
-        <w:jc w:val="both"/>
-      </w:pPr>
-      <w:r>
-        <w:rPr>
-          <w:rFonts w:ascii="Consolas" w:hAnsi="Consolas" w:eastAsia="Consolas" w:cs="Consolas"/>
-          <w:noProof w:val="0"/>
-          <w:sz w:val="24"/>
-          <w:szCs w:val="24"/>
-          <w:lang w:val="es-ES"/>
-        </w:rPr>
-        <w:t>&lt;th&gt;Rumbo&lt;/th&gt;</w:t>
-      </w:r>
-    </w:p>
-    <w:p>
-      <w:pPr>
-        <w:pStyle w:val="Normal"/>
-        <w:bidi w:val="0"/>
-        <w:spacing w:before="0" w:beforeAutospacing="off" w:after="0" w:afterAutospacing="off"/>
-        <w:jc w:val="both"/>
-      </w:pPr>
-      <w:r>
-        <w:rPr>
-          <w:rFonts w:ascii="Consolas" w:hAnsi="Consolas" w:eastAsia="Consolas" w:cs="Consolas"/>
-          <w:noProof w:val="0"/>
-          <w:sz w:val="24"/>
-          <w:szCs w:val="24"/>
-          <w:lang w:val="es-ES"/>
-        </w:rPr>
-        <w:t>&lt;th&gt;Lado&lt;/th&gt;</w:t>
-      </w:r>
-    </w:p>
-    <w:p>
-      <w:pPr>
-        <w:pStyle w:val="Normal"/>
-        <w:bidi w:val="0"/>
-        <w:spacing w:before="0" w:beforeAutospacing="off" w:after="0" w:afterAutospacing="off"/>
-        <w:jc w:val="both"/>
-      </w:pPr>
-      <w:r>
-        <w:rPr>
-          <w:rFonts w:ascii="Consolas" w:hAnsi="Consolas" w:eastAsia="Consolas" w:cs="Consolas"/>
-          <w:noProof w:val="0"/>
-          <w:sz w:val="24"/>
-          <w:szCs w:val="24"/>
-          <w:lang w:val="es-ES"/>
-        </w:rPr>
-        <w:t>&lt;th&gt;Medida (m)&lt;/th&gt;</w:t>
-      </w:r>
-    </w:p>
-    <w:p>
-      <w:pPr>
-        <w:pStyle w:val="Normal"/>
-        <w:bidi w:val="0"/>
-        <w:spacing w:before="0" w:beforeAutospacing="off" w:after="0" w:afterAutospacing="off"/>
-        <w:jc w:val="both"/>
-      </w:pPr>
-      <w:r>
-        <w:rPr>
-          <w:rFonts w:ascii="Consolas" w:hAnsi="Consolas" w:eastAsia="Consolas" w:cs="Consolas"/>
-          <w:noProof w:val="0"/>
-          <w:sz w:val="24"/>
-          <w:szCs w:val="24"/>
-          <w:lang w:val="es-ES"/>
-        </w:rPr>
-        <w:t>&lt;th&gt;Ángulo&lt;/th&gt;</w:t>
-      </w:r>
-    </w:p>
-    <w:p>
-      <w:pPr>
-        <w:pStyle w:val="Normal"/>
-        <w:bidi w:val="0"/>
-        <w:spacing w:before="0" w:beforeAutospacing="off" w:after="0" w:afterAutospacing="off"/>
-        <w:jc w:val="both"/>
-      </w:pPr>
-      <w:r>
-        <w:rPr>
-          <w:rFonts w:ascii="Consolas" w:hAnsi="Consolas" w:eastAsia="Consolas" w:cs="Consolas"/>
-          <w:noProof w:val="0"/>
-          <w:sz w:val="24"/>
-          <w:szCs w:val="24"/>
-          <w:lang w:val="es-ES"/>
-        </w:rPr>
-        <w:t>&lt;th&gt;Linderos&lt;/th&gt;</w:t>
-      </w:r>
-    </w:p>
-    <w:p>
-      <w:pPr>
-        <w:pStyle w:val="Normal"/>
-        <w:bidi w:val="0"/>
-        <w:spacing w:before="0" w:beforeAutospacing="off" w:after="0" w:afterAutospacing="off"/>
-        <w:jc w:val="both"/>
-      </w:pPr>
-      <w:r>
-        <w:rPr>
-          <w:rFonts w:ascii="Consolas" w:hAnsi="Consolas" w:eastAsia="Consolas" w:cs="Consolas"/>
-          <w:noProof w:val="0"/>
-          <w:sz w:val="24"/>
-          <w:szCs w:val="24"/>
-          <w:lang w:val="es-ES"/>
-        </w:rPr>
-        <w:t>&lt;/tr&gt;</w:t>
-      </w:r>
-    </w:p>
-    <w:p>
-      <w:pPr>
-        <w:pStyle w:val="Normal"/>
-        <w:bidi w:val="0"/>
-        <w:spacing w:before="0" w:beforeAutospacing="off" w:after="0" w:afterAutospacing="off"/>
-        <w:jc w:val="both"/>
-      </w:pPr>
-      <w:r>
-        <w:rPr>
-          <w:rFonts w:ascii="Consolas" w:hAnsi="Consolas" w:eastAsia="Consolas" w:cs="Consolas"/>
-          <w:noProof w:val="0"/>
-          <w:sz w:val="24"/>
-          <w:szCs w:val="24"/>
-          <w:lang w:val="es-ES"/>
-        </w:rPr>
-        <w:t>{% for lado in lados %}</w:t>
-      </w:r>
-    </w:p>
-    <w:p>
-      <w:pPr>
-        <w:pStyle w:val="Normal"/>
-        <w:bidi w:val="0"/>
-        <w:spacing w:before="0" w:beforeAutospacing="off" w:after="0" w:afterAutospacing="off"/>
-        <w:jc w:val="both"/>
-      </w:pPr>
-      <w:r>
-        <w:rPr>
-          <w:rFonts w:ascii="Consolas" w:hAnsi="Consolas" w:eastAsia="Consolas" w:cs="Consolas"/>
-          <w:noProof w:val="0"/>
-          <w:sz w:val="24"/>
-          <w:szCs w:val="24"/>
-          <w:lang w:val="es-ES"/>
-        </w:rPr>
-        <w:t>&lt;tr&gt;</w:t>
-      </w:r>
-    </w:p>
-    <w:p>
-      <w:pPr>
-        <w:pStyle w:val="Normal"/>
-        <w:bidi w:val="0"/>
-        <w:spacing w:before="0" w:beforeAutospacing="off" w:after="0" w:afterAutospacing="off"/>
-        <w:jc w:val="both"/>
-      </w:pPr>
-      <w:r>
-        <w:rPr>
-          <w:rFonts w:ascii="Consolas" w:hAnsi="Consolas" w:eastAsia="Consolas" w:cs="Consolas"/>
-          <w:noProof w:val="0"/>
-          <w:sz w:val="24"/>
-          <w:szCs w:val="24"/>
-          <w:lang w:val="es-ES"/>
-        </w:rPr>
-        <w:t>&lt;td&gt;{{ lado.vertice }}&lt;/td&gt;</w:t>
-      </w:r>
-    </w:p>
-    <w:p>
-      <w:pPr>
-        <w:pStyle w:val="Normal"/>
-        <w:bidi w:val="0"/>
-        <w:spacing w:before="0" w:beforeAutospacing="off" w:after="0" w:afterAutospacing="off"/>
-        <w:jc w:val="both"/>
-      </w:pPr>
-      <w:r>
-        <w:rPr>
-          <w:rFonts w:ascii="Consolas" w:hAnsi="Consolas" w:eastAsia="Consolas" w:cs="Consolas"/>
-          <w:noProof w:val="0"/>
-          <w:sz w:val="24"/>
-          <w:szCs w:val="24"/>
-          <w:lang w:val="es-ES"/>
-        </w:rPr>
-        <w:t>&lt;td&gt;{{ lado.rumbo }}&lt;/td&gt;</w:t>
-      </w:r>
-    </w:p>
-    <w:p>
-      <w:pPr>
-        <w:pStyle w:val="Normal"/>
-        <w:bidi w:val="0"/>
-        <w:spacing w:before="0" w:beforeAutospacing="off" w:after="0" w:afterAutospacing="off"/>
-        <w:jc w:val="both"/>
-      </w:pPr>
-      <w:r>
-        <w:rPr>
-          <w:rFonts w:ascii="Consolas" w:hAnsi="Consolas" w:eastAsia="Consolas" w:cs="Consolas"/>
-          <w:noProof w:val="0"/>
-          <w:sz w:val="24"/>
-          <w:szCs w:val="24"/>
-          <w:lang w:val="es-ES"/>
-        </w:rPr>
-        <w:t>&lt;td&gt;{{ lado.lado }}&lt;/td&gt;</w:t>
-      </w:r>
-    </w:p>
-    <w:p>
-      <w:pPr>
-        <w:pStyle w:val="Normal"/>
-        <w:bidi w:val="0"/>
-        <w:spacing w:before="0" w:beforeAutospacing="off" w:after="0" w:afterAutospacing="off"/>
-        <w:jc w:val="both"/>
-      </w:pPr>
-      <w:r>
-        <w:rPr>
-          <w:rFonts w:ascii="Consolas" w:hAnsi="Consolas" w:eastAsia="Consolas" w:cs="Consolas"/>
-          <w:noProof w:val="0"/>
-          <w:sz w:val="24"/>
-          <w:szCs w:val="24"/>
-          <w:lang w:val="es-ES"/>
-        </w:rPr>
-        <w:t>&lt;td&gt;{{ lado.mide }}&lt;/td&gt;</w:t>
-      </w:r>
-    </w:p>
-    <w:p>
-      <w:pPr>
-        <w:pStyle w:val="Normal"/>
-        <w:bidi w:val="0"/>
-        <w:spacing w:before="0" w:beforeAutospacing="off" w:after="0" w:afterAutospacing="off"/>
-        <w:jc w:val="both"/>
-      </w:pPr>
-      <w:r>
-        <w:rPr>
-          <w:rFonts w:ascii="Consolas" w:hAnsi="Consolas" w:eastAsia="Consolas" w:cs="Consolas"/>
-          <w:noProof w:val="0"/>
-          <w:sz w:val="24"/>
-          <w:szCs w:val="24"/>
-          <w:lang w:val="es-ES"/>
-        </w:rPr>
-        <w:t>&lt;td&gt;{{ lado.angulo }}&lt;/td&gt;</w:t>
-      </w:r>
-    </w:p>
-    <w:p>
-      <w:pPr>
-        <w:pStyle w:val="Normal"/>
-        <w:bidi w:val="0"/>
-        <w:spacing w:before="0" w:beforeAutospacing="off" w:after="0" w:afterAutospacing="off"/>
-        <w:jc w:val="both"/>
-      </w:pPr>
-      <w:r>
-        <w:rPr>
-          <w:rFonts w:ascii="Consolas" w:hAnsi="Consolas" w:eastAsia="Consolas" w:cs="Consolas"/>
-          <w:noProof w:val="0"/>
-          <w:sz w:val="24"/>
-          <w:szCs w:val="24"/>
-          <w:lang w:val="es-ES"/>
-        </w:rPr>
-        <w:t>&lt;td&gt;{{ lado.linderos }}&lt;/td&gt;</w:t>
-      </w:r>
-    </w:p>
-    <w:p>
-      <w:pPr>
-        <w:pStyle w:val="Normal"/>
-        <w:bidi w:val="0"/>
-        <w:spacing w:before="0" w:beforeAutospacing="off" w:after="0" w:afterAutospacing="off"/>
-        <w:jc w:val="both"/>
-      </w:pPr>
-      <w:r>
-        <w:rPr>
-          <w:rFonts w:ascii="Consolas" w:hAnsi="Consolas" w:eastAsia="Consolas" w:cs="Consolas"/>
-          <w:noProof w:val="0"/>
-          <w:sz w:val="24"/>
-          <w:szCs w:val="24"/>
-          <w:lang w:val="es-ES"/>
-        </w:rPr>
-        <w:t>&lt;/tr&gt;</w:t>
-      </w:r>
-    </w:p>
-    <w:p>
-      <w:pPr>
-        <w:pStyle w:val="Normal"/>
-        <w:bidi w:val="0"/>
-        <w:spacing w:before="0" w:beforeAutospacing="off" w:after="0" w:afterAutospacing="off"/>
-        <w:jc w:val="both"/>
-      </w:pPr>
-      <w:r>
-        <w:rPr>
-          <w:rFonts w:ascii="Consolas" w:hAnsi="Consolas" w:eastAsia="Consolas" w:cs="Consolas"/>
-          <w:noProof w:val="0"/>
-          <w:sz w:val="24"/>
-          <w:szCs w:val="24"/>
-          <w:lang w:val="es-ES"/>
-        </w:rPr>
-        <w:t>{% endfor %}</w:t>
-      </w:r>
-    </w:p>
-    <w:p>
-      <w:pPr>
-        <w:pStyle w:val="Normal"/>
-        <w:bidi w:val="0"/>
-        <w:spacing w:before="0" w:beforeAutospacing="off" w:after="0" w:afterAutospacing="off"/>
-        <w:jc w:val="both"/>
-      </w:pPr>
-      <w:r>
-        <w:rPr>
-          <w:rFonts w:ascii="Consolas" w:hAnsi="Consolas" w:eastAsia="Consolas" w:cs="Consolas"/>
-          <w:noProof w:val="0"/>
-          <w:sz w:val="24"/>
-          <w:szCs w:val="24"/>
-          <w:lang w:val="es-ES"/>
-        </w:rPr>
-        <w:t>&lt;/table&gt;</w:t>
-      </w:r>
-    </w:p>
-    <w:p>
-      <w:pPr>
-        <w:pStyle w:val="Normal"/>
-        <w:bidi w:val="0"/>
-        <w:spacing w:before="0" w:beforeAutospacing="off" w:after="0" w:afterAutospacing="off"/>
-        <w:jc w:val="both"/>
-      </w:pPr>
-      <w:r>
-        <w:rPr>
-          <w:rFonts w:ascii="Consolas" w:hAnsi="Consolas" w:eastAsia="Consolas" w:cs="Consolas"/>
-          <w:noProof w:val="0"/>
-          <w:sz w:val="24"/>
-          <w:szCs w:val="24"/>
-          <w:lang w:val="es-ES"/>
-        </w:rPr>
-        <w:t xml:space="preserve"> </w:t>
-      </w:r>
-    </w:p>
-    <w:p>
-      <w:pPr>
-        <w:pStyle w:val="Normal"/>
-        <w:bidi w:val="0"/>
-        <w:spacing w:before="0" w:beforeAutospacing="off" w:after="0" w:afterAutospacing="off"/>
-        <w:jc w:val="both"/>
-      </w:pPr>
-      <w:r>
-        <w:rPr>
-          <w:rFonts w:ascii="Consolas" w:hAnsi="Consolas" w:eastAsia="Consolas" w:cs="Consolas"/>
-          <w:noProof w:val="0"/>
-          <w:sz w:val="24"/>
-          <w:szCs w:val="24"/>
-          <w:lang w:val="es-ES"/>
-        </w:rPr>
-        <w:t>5. CROQUIS Y REFERENCIAS</w:t>
-      </w:r>
-    </w:p>
-    <w:p>
-      <w:pPr>
-        <w:pStyle w:val="Normal"/>
-        <w:bidi w:val="0"/>
-        <w:spacing w:before="0" w:beforeAutospacing="off" w:after="0" w:afterAutospacing="off"/>
-        <w:jc w:val="both"/>
-      </w:pPr>
-      <w:r>
-        <w:rPr>
-          <w:rFonts w:ascii="Consolas" w:hAnsi="Consolas" w:eastAsia="Consolas" w:cs="Consolas"/>
-          <w:noProof w:val="0"/>
-          <w:sz w:val="24"/>
-          <w:szCs w:val="24"/>
-          <w:lang w:val="es-ES"/>
-        </w:rPr>
-        <w:t>{{croquis}}</w:t>
-      </w:r>
-    </w:p>
-    <w:p>
-      <w:pPr>
-        <w:pStyle w:val="Normal"/>
-        <w:bidi w:val="0"/>
-        <w:spacing w:before="0" w:beforeAutospacing="off" w:after="0" w:afterAutospacing="off"/>
-        <w:jc w:val="both"/>
-      </w:pPr>
-      <w:r>
-        <w:rPr>
-          <w:rFonts w:ascii="Consolas" w:hAnsi="Consolas" w:eastAsia="Consolas" w:cs="Consolas"/>
-          <w:noProof w:val="0"/>
-          <w:sz w:val="24"/>
-          <w:szCs w:val="24"/>
-          <w:lang w:val="es-ES"/>
-        </w:rPr>
-        <w:t xml:space="preserve"> </w:t>
-      </w:r>
-    </w:p>
-    <w:p>
-      <w:pPr>
-        <w:pStyle w:val="Normal"/>
-        <w:bidi w:val="0"/>
-        <w:spacing w:before="0" w:beforeAutospacing="off" w:after="0" w:afterAutospacing="off"/>
-        <w:jc w:val="both"/>
-      </w:pPr>
-      <w:r>
-        <w:rPr>
-          <w:rFonts w:ascii="Consolas" w:hAnsi="Consolas" w:eastAsia="Consolas" w:cs="Consolas"/>
-          <w:noProof w:val="0"/>
-          <w:sz w:val="24"/>
-          <w:szCs w:val="24"/>
-          <w:lang w:val="es-ES"/>
-        </w:rPr>
-        <w:t>6. TEXTO COMPLETO (EXTRAÍDO DEL PDF)</w:t>
-      </w:r>
-    </w:p>
-    <w:p>
-      <w:pPr>
-        <w:pStyle w:val="Normal"/>
-        <w:bidi w:val="0"/>
-        <w:spacing w:before="0" w:beforeAutospacing="off" w:after="0" w:afterAutospacing="off"/>
-        <w:jc w:val="both"/>
-      </w:pPr>
-      <w:r>
-        <w:rPr>
-          <w:rFonts w:ascii="Consolas" w:hAnsi="Consolas" w:eastAsia="Consolas" w:cs="Consolas"/>
-          <w:noProof w:val="0"/>
-          <w:sz w:val="24"/>
-          <w:szCs w:val="24"/>
-          <w:lang w:val="es-ES"/>
-        </w:rPr>
-        <w:t>{{texto_completo}}</w:t>
-      </w:r>
-    </w:p>
-    <w:p>
-      <w:pPr>
-        <w:pStyle w:val="Normal"/>
-        <w:bidi w:val="0"/>
-        <w:spacing w:before="0" w:beforeAutospacing="off" w:after="0" w:afterAutospacing="off"/>
-        <w:jc w:val="both"/>
-      </w:pPr>
-      <w:r>
-        <w:rPr>
-          <w:rFonts w:ascii="Consolas" w:hAnsi="Consolas" w:eastAsia="Consolas" w:cs="Consolas"/>
-          <w:noProof w:val="0"/>
-          <w:sz w:val="24"/>
-          <w:szCs w:val="24"/>
-          <w:lang w:val="es-ES"/>
-        </w:rPr>
-        <w:t xml:space="preserve"> </w:t>
-      </w:r>
-    </w:p>
-    <w:p>
-      <w:pPr>
-        <w:pStyle w:val="Normal"/>
-        <w:bidi w:val="0"/>
-        <w:spacing w:before="0" w:beforeAutospacing="off" w:after="0" w:afterAutospacing="off"/>
-        <w:jc w:val="both"/>
-      </w:pPr>
-      <w:r>
-        <w:rPr>
-          <w:rFonts w:ascii="Consolas" w:hAnsi="Consolas" w:eastAsia="Consolas" w:cs="Consolas"/>
-          <w:noProof w:val="0"/>
-          <w:sz w:val="24"/>
-          <w:szCs w:val="24"/>
-          <w:lang w:val="es-ES"/>
-        </w:rPr>
-        <w:t>7. COORDENADAS GEODÉSICAS</w:t>
-      </w:r>
-    </w:p>
-    <w:p>
-      <w:pPr>
-        <w:pStyle w:val="Normal"/>
-        <w:bidi w:val="0"/>
-        <w:spacing w:before="0" w:beforeAutospacing="off" w:after="0" w:afterAutospacing="off"/>
-        <w:jc w:val="both"/>
-      </w:pPr>
-      <w:r>
-        <w:rPr>
-          <w:rFonts w:ascii="Consolas" w:hAnsi="Consolas" w:eastAsia="Consolas" w:cs="Consolas"/>
-          <w:noProof w:val="0"/>
-          <w:sz w:val="24"/>
-          <w:szCs w:val="24"/>
-          <w:lang w:val="es-ES"/>
-        </w:rPr>
-        <w:t>&lt;table&gt;</w:t>
-      </w:r>
-    </w:p>
-    <w:p>
-      <w:pPr>
-        <w:pStyle w:val="Normal"/>
-        <w:bidi w:val="0"/>
-        <w:spacing w:before="0" w:beforeAutospacing="off" w:after="0" w:afterAutospacing="off"/>
-        <w:jc w:val="both"/>
-      </w:pPr>
-      <w:r>
-        <w:rPr>
-          <w:rFonts w:ascii="Consolas" w:hAnsi="Consolas" w:eastAsia="Consolas" w:cs="Consolas"/>
-          <w:noProof w:val="0"/>
-          <w:sz w:val="24"/>
-          <w:szCs w:val="24"/>
-          <w:lang w:val="es-ES"/>
-        </w:rPr>
-        <w:t>&lt;tr&gt;</w:t>
-      </w:r>
-    </w:p>
-    <w:p>
-      <w:pPr>
-        <w:pStyle w:val="Normal"/>
-        <w:bidi w:val="0"/>
-        <w:spacing w:before="0" w:beforeAutospacing="off" w:after="0" w:afterAutospacing="off"/>
-        <w:jc w:val="both"/>
-      </w:pPr>
-      <w:r>
-        <w:rPr>
-          <w:rFonts w:ascii="Consolas" w:hAnsi="Consolas" w:eastAsia="Consolas" w:cs="Consolas"/>
-          <w:noProof w:val="0"/>
-          <w:sz w:val="24"/>
-          <w:szCs w:val="24"/>
-          <w:lang w:val="es-ES"/>
-        </w:rPr>
-        <w:t>&lt;th&gt;Punto&lt;/th&gt;</w:t>
-      </w:r>
-    </w:p>
-    <w:p>
-      <w:pPr>
-        <w:pStyle w:val="Normal"/>
-        <w:bidi w:val="0"/>
-        <w:spacing w:before="0" w:beforeAutospacing="off" w:after="0" w:afterAutospacing="off"/>
-        <w:jc w:val="both"/>
-      </w:pPr>
-      <w:r>
-        <w:rPr>
-          <w:rFonts w:ascii="Consolas" w:hAnsi="Consolas" w:eastAsia="Consolas" w:cs="Consolas"/>
-          <w:noProof w:val="0"/>
-          <w:sz w:val="24"/>
-          <w:szCs w:val="24"/>
-          <w:lang w:val="es-ES"/>
-        </w:rPr>
-        <w:t>&lt;th&gt;Latitud&lt;/th&gt;</w:t>
-      </w:r>
-    </w:p>
-    <w:p>
-      <w:pPr>
-        <w:pStyle w:val="Normal"/>
-        <w:bidi w:val="0"/>
-        <w:spacing w:before="0" w:beforeAutospacing="off" w:after="0" w:afterAutospacing="off"/>
-        <w:jc w:val="both"/>
-      </w:pPr>
-      <w:r>
-        <w:rPr>
-          <w:rFonts w:ascii="Consolas" w:hAnsi="Consolas" w:eastAsia="Consolas" w:cs="Consolas"/>
-          <w:noProof w:val="0"/>
-          <w:sz w:val="24"/>
-          <w:szCs w:val="24"/>
-          <w:lang w:val="es-ES"/>
-        </w:rPr>
-        <w:t>&lt;th&gt;Longitud&lt;/th&gt;</w:t>
-      </w:r>
-    </w:p>
-    <w:p>
-      <w:pPr>
-        <w:pStyle w:val="Normal"/>
-        <w:bidi w:val="0"/>
-        <w:spacing w:before="0" w:beforeAutospacing="off" w:after="0" w:afterAutospacing="off"/>
-        <w:jc w:val="both"/>
-      </w:pPr>
-      <w:r>
-        <w:rPr>
-          <w:rFonts w:ascii="Consolas" w:hAnsi="Consolas" w:eastAsia="Consolas" w:cs="Consolas"/>
-          <w:noProof w:val="0"/>
-          <w:sz w:val="24"/>
-          <w:szCs w:val="24"/>
-          <w:lang w:val="es-ES"/>
-        </w:rPr>
-        <w:t>&lt;th&gt;Norte GK&lt;/th&gt;</w:t>
-      </w:r>
-    </w:p>
-    <w:p>
-      <w:pPr>
-        <w:pStyle w:val="Normal"/>
-        <w:bidi w:val="0"/>
-        <w:spacing w:before="0" w:beforeAutospacing="off" w:after="0" w:afterAutospacing="off"/>
-        <w:jc w:val="both"/>
-      </w:pPr>
-      <w:r>
-        <w:rPr>
-          <w:rFonts w:ascii="Consolas" w:hAnsi="Consolas" w:eastAsia="Consolas" w:cs="Consolas"/>
-          <w:noProof w:val="0"/>
-          <w:sz w:val="24"/>
-          <w:szCs w:val="24"/>
-          <w:lang w:val="es-ES"/>
-        </w:rPr>
-        <w:t>&lt;th&gt;Este GK&lt;/th&gt;</w:t>
-      </w:r>
-    </w:p>
-    <w:p>
-      <w:pPr>
-        <w:pStyle w:val="Normal"/>
-        <w:bidi w:val="0"/>
-        <w:spacing w:before="0" w:beforeAutospacing="off" w:after="0" w:afterAutospacing="off"/>
-        <w:jc w:val="both"/>
-      </w:pPr>
-      <w:r>
-        <w:rPr>
-          <w:rFonts w:ascii="Consolas" w:hAnsi="Consolas" w:eastAsia="Consolas" w:cs="Consolas"/>
-          <w:noProof w:val="0"/>
-          <w:sz w:val="24"/>
-          <w:szCs w:val="24"/>
-          <w:lang w:val="es-ES"/>
-        </w:rPr>
-        <w:t>&lt;/tr&gt;</w:t>
-      </w:r>
-    </w:p>
-    <w:p>
-      <w:pPr>
-        <w:pStyle w:val="Normal"/>
-        <w:bidi w:val="0"/>
-        <w:spacing w:before="0" w:beforeAutospacing="off" w:after="0" w:afterAutospacing="off"/>
-        <w:jc w:val="both"/>
-      </w:pPr>
-      <w:r>
-        <w:rPr>
-          <w:rFonts w:ascii="Consolas" w:hAnsi="Consolas" w:eastAsia="Consolas" w:cs="Consolas"/>
-          <w:noProof w:val="0"/>
-          <w:sz w:val="24"/>
-          <w:szCs w:val="24"/>
-          <w:lang w:val="es-ES"/>
-        </w:rPr>
-        <w:t>{% for c in coordenadas %}</w:t>
-      </w:r>
-    </w:p>
-    <w:p>
-      <w:pPr>
-        <w:pStyle w:val="Normal"/>
-        <w:bidi w:val="0"/>
-        <w:spacing w:before="0" w:beforeAutospacing="off" w:after="0" w:afterAutospacing="off"/>
-        <w:jc w:val="both"/>
-      </w:pPr>
-      <w:r>
-        <w:rPr>
-          <w:rFonts w:ascii="Consolas" w:hAnsi="Consolas" w:eastAsia="Consolas" w:cs="Consolas"/>
-          <w:noProof w:val="0"/>
-          <w:sz w:val="24"/>
-          <w:szCs w:val="24"/>
-          <w:lang w:val="es-ES"/>
-        </w:rPr>
-        <w:t>&lt;tr&gt;</w:t>
-      </w:r>
-    </w:p>
-    <w:p>
-      <w:pPr>
-        <w:pStyle w:val="Normal"/>
-        <w:bidi w:val="0"/>
-        <w:spacing w:before="0" w:beforeAutospacing="off" w:after="0" w:afterAutospacing="off"/>
-        <w:jc w:val="both"/>
-      </w:pPr>
-      <w:r>
-        <w:rPr>
-          <w:rFonts w:ascii="Consolas" w:hAnsi="Consolas" w:eastAsia="Consolas" w:cs="Consolas"/>
-          <w:noProof w:val="0"/>
-          <w:sz w:val="24"/>
-          <w:szCs w:val="24"/>
-          <w:lang w:val="es-ES"/>
-        </w:rPr>
-        <w:t>&lt;td&gt;{{ c.punto }}&lt;/td&gt;</w:t>
-      </w:r>
-    </w:p>
-    <w:p>
-      <w:pPr>
-        <w:pStyle w:val="Normal"/>
-        <w:bidi w:val="0"/>
-        <w:spacing w:before="0" w:beforeAutospacing="off" w:after="0" w:afterAutospacing="off"/>
-        <w:jc w:val="both"/>
-      </w:pPr>
-      <w:r>
-        <w:rPr>
-          <w:rFonts w:ascii="Consolas" w:hAnsi="Consolas" w:eastAsia="Consolas" w:cs="Consolas"/>
-          <w:noProof w:val="0"/>
-          <w:sz w:val="24"/>
-          <w:szCs w:val="24"/>
-          <w:lang w:val="es-ES"/>
-        </w:rPr>
-        <w:t>&lt;td&gt;{{ c.latitud }}&lt;/td&gt;</w:t>
-      </w:r>
-    </w:p>
-    <w:p>
-      <w:pPr>
-        <w:pStyle w:val="Normal"/>
-        <w:bidi w:val="0"/>
-        <w:spacing w:before="0" w:beforeAutospacing="off" w:after="0" w:afterAutospacing="off"/>
-        <w:jc w:val="both"/>
-      </w:pPr>
-      <w:r>
-        <w:rPr>
-          <w:rFonts w:ascii="Consolas" w:hAnsi="Consolas" w:eastAsia="Consolas" w:cs="Consolas"/>
-          <w:noProof w:val="0"/>
-          <w:sz w:val="24"/>
-          <w:szCs w:val="24"/>
-          <w:lang w:val="es-ES"/>
-        </w:rPr>
-        <w:t>&lt;td&gt;{{ c.longitud }}&lt;/td&gt;</w:t>
-      </w:r>
-    </w:p>
-    <w:p>
-      <w:pPr>
-        <w:pStyle w:val="Normal"/>
-        <w:bidi w:val="0"/>
-        <w:spacing w:before="0" w:beforeAutospacing="off" w:after="0" w:afterAutospacing="off"/>
-        <w:jc w:val="both"/>
-      </w:pPr>
-      <w:r>
-        <w:rPr>
-          <w:rFonts w:ascii="Consolas" w:hAnsi="Consolas" w:eastAsia="Consolas" w:cs="Consolas"/>
-          <w:noProof w:val="0"/>
-          <w:sz w:val="24"/>
-          <w:szCs w:val="24"/>
-          <w:lang w:val="es-ES"/>
-        </w:rPr>
-        <w:t>&lt;td&gt;{{ c.norte_gk }}&lt;/td&gt;</w:t>
-      </w:r>
-    </w:p>
-    <w:p>
-      <w:pPr>
-        <w:pStyle w:val="Normal"/>
-        <w:bidi w:val="0"/>
-        <w:spacing w:before="0" w:beforeAutospacing="off" w:after="0" w:afterAutospacing="off"/>
-        <w:jc w:val="both"/>
-      </w:pPr>
-      <w:r>
-        <w:rPr>
-          <w:rFonts w:ascii="Consolas" w:hAnsi="Consolas" w:eastAsia="Consolas" w:cs="Consolas"/>
-          <w:noProof w:val="0"/>
-          <w:sz w:val="24"/>
-          <w:szCs w:val="24"/>
-          <w:lang w:val="es-ES"/>
-        </w:rPr>
-        <w:t>&lt;td&gt;{{ c.este_gk }}&lt;/td&gt;</w:t>
-      </w:r>
-    </w:p>
-    <w:p>
-      <w:pPr>
-        <w:pStyle w:val="Normal"/>
-        <w:bidi w:val="0"/>
-        <w:spacing w:before="0" w:beforeAutospacing="off" w:after="0" w:afterAutospacing="off"/>
-        <w:jc w:val="both"/>
-      </w:pPr>
-      <w:r>
-        <w:rPr>
-          <w:rFonts w:ascii="Consolas" w:hAnsi="Consolas" w:eastAsia="Consolas" w:cs="Consolas"/>
-          <w:noProof w:val="0"/>
-          <w:sz w:val="24"/>
-          <w:szCs w:val="24"/>
-          <w:lang w:val="es-ES"/>
-        </w:rPr>
-        <w:t>&lt;/tr&gt;</w:t>
-      </w:r>
-    </w:p>
-    <w:p>
-      <w:pPr>
-        <w:pStyle w:val="Normal"/>
-        <w:bidi w:val="0"/>
-        <w:spacing w:before="0" w:beforeAutospacing="off" w:after="0" w:afterAutospacing="off"/>
-        <w:jc w:val="both"/>
-      </w:pPr>
-      <w:r>
-        <w:rPr>
-          <w:rFonts w:ascii="Consolas" w:hAnsi="Consolas" w:eastAsia="Consolas" w:cs="Consolas"/>
-          <w:noProof w:val="0"/>
-          <w:sz w:val="24"/>
-          <w:szCs w:val="24"/>
-          <w:lang w:val="es-ES"/>
-        </w:rPr>
-        <w:t>{% endfor %}</w:t>
-      </w:r>
-    </w:p>
-    <w:p>
-      <w:pPr>
-        <w:pStyle w:val="Normal"/>
-        <w:bidi w:val="0"/>
-        <w:spacing w:before="0" w:beforeAutospacing="off" w:after="0" w:afterAutospacing="off"/>
-        <w:jc w:val="both"/>
-      </w:pPr>
-      <w:r>
-        <w:rPr>
-          <w:rFonts w:ascii="Consolas" w:hAnsi="Consolas" w:eastAsia="Consolas" w:cs="Consolas"/>
-          <w:noProof w:val="0"/>
-          <w:sz w:val="24"/>
-          <w:szCs w:val="24"/>
-          <w:lang w:val="es-ES"/>
-        </w:rPr>
-        <w:t>&lt;/table&gt;</w:t>
-      </w:r>
-    </w:p>
-    <w:p>
-      <w:pPr>
-        <w:pStyle w:val="Normal"/>
-        <w:bidi w:val="0"/>
-        <w:spacing w:before="0" w:beforeAutospacing="off" w:after="0" w:afterAutospacing="off"/>
-        <w:jc w:val="both"/>
-      </w:pPr>
-      <w:r>
-        <w:rPr>
-          <w:rFonts w:ascii="Consolas" w:hAnsi="Consolas" w:eastAsia="Consolas" w:cs="Consolas"/>
-          <w:noProof w:val="0"/>
-          <w:sz w:val="24"/>
-          <w:szCs w:val="24"/>
-          <w:lang w:val="es-ES"/>
-        </w:rPr>
-        <w:t xml:space="preserve"> </w:t>
-      </w:r>
-    </w:p>
-    <w:p>
-      <w:pPr>
-        <w:pStyle w:val="Normal"/>
-        <w:bidi w:val="0"/>
-        <w:spacing w:before="0" w:beforeAutospacing="off" w:after="0" w:afterAutospacing="off"/>
-        <w:jc w:val="both"/>
-      </w:pPr>
-      <w:r>
-        <w:rPr>
-          <w:rFonts w:ascii="Consolas" w:hAnsi="Consolas" w:eastAsia="Consolas" w:cs="Consolas"/>
-          <w:noProof w:val="0"/>
-          <w:sz w:val="24"/>
-          <w:szCs w:val="24"/>
-          <w:lang w:val="es-ES"/>
-        </w:rPr>
-        <w:t>Con esto se dan por finalizadas las operaciones de mensura y división.</w:t>
-      </w:r>
-    </w:p>
-    <w:p>
-      <w:pPr>
-        <w:pStyle w:val="Normal"/>
-        <w:bidi w:val="0"/>
-        <w:spacing w:before="0" w:beforeAutospacing="off" w:after="0" w:afterAutospacing="off"/>
-        <w:jc w:val="both"/>
-      </w:pPr>
-      <w:r>
-        <w:rPr>
-          <w:rFonts w:ascii="Consolas" w:hAnsi="Consolas" w:eastAsia="Consolas" w:cs="Consolas"/>
-          <w:noProof w:val="0"/>
-          <w:sz w:val="24"/>
-          <w:szCs w:val="24"/>
-          <w:lang w:val="es-ES"/>
-        </w:rPr>
-        <w:t>Santiago del Estero, {{</w:t>
-      </w:r>
-      <w:r>
-        <w:rPr>
-          <w:rFonts w:ascii="Consolas" w:hAnsi="Consolas" w:eastAsia="Consolas" w:cs="Consolas"/>
-          <w:noProof w:val="0"/>
-          <w:sz w:val="24"/>
-          <w:szCs w:val="24"/>
-          <w:lang w:val="es-ES"/>
-        </w:rPr>
-        <w:t>fecha_operacion</w:t>
-      </w:r>
-      <w:r>
-        <w:rPr>
-          <w:rFonts w:ascii="Consolas" w:hAnsi="Consolas" w:eastAsia="Consolas" w:cs="Consolas"/>
-          <w:noProof w:val="0"/>
-          <w:sz w:val="24"/>
-          <w:szCs w:val="24"/>
-          <w:lang w:val="es-ES"/>
-        </w:rPr>
-        <w:t>}}</w:t>
-      </w:r>
+      </w:pPr>
     </w:p>
     <w:sectPr>
       <w:pgSz w:w="11906" w:h="16838" w:orient="portrait" w:code="9"/>
@@ -1603,6 +1732,1462 @@
 
 <file path=word/numbering.xml><?xml version="1.0" encoding="utf-8"?>
 <w:numbering xmlns:wpc="http://schemas.microsoft.com/office/word/2010/wordprocessingCanvas" xmlns:cx="http://schemas.microsoft.com/office/drawing/2014/chartex" xmlns:cx1="http://schemas.microsoft.com/office/drawing/2015/9/8/chartex" xmlns:mc="http://schemas.openxmlformats.org/markup-compatibility/2006" xmlns:o="urn:schemas-microsoft-com:office:office" xmlns:r="http://schemas.openxmlformats.org/officeDocument/2006/relationships" xmlns:m="http://schemas.openxmlformats.org/officeDocument/2006/math" xmlns:v="urn:schemas-microsoft-com:vml" xmlns:wp14="http://schemas.microsoft.com/office/word/2010/wordprocessingDrawing" xmlns:wp="http://schemas.openxmlformats.org/drawingml/2006/wordprocessingDrawing" xmlns:w10="urn:schemas-microsoft-com:office:word" xmlns:w="http://schemas.openxmlformats.org/wordprocessingml/2006/main" xmlns:w14="http://schemas.microsoft.com/office/word/2010/wordml" xmlns:w15="http://schemas.microsoft.com/office/word/2012/wordml" xmlns:w16se="http://schemas.microsoft.com/office/word/2015/wordml/symex" xmlns:wpg="http://schemas.microsoft.com/office/word/2010/wordprocessingGroup" xmlns:wpi="http://schemas.microsoft.com/office/word/2010/wordprocessingInk" xmlns:wne="http://schemas.microsoft.com/office/word/2006/wordml" xmlns:wps="http://schemas.microsoft.com/office/word/2010/wordprocessingShape" mc:Ignorable="w14 w15 w16se wp14">
+  <w:abstractNum xmlns:w="http://schemas.openxmlformats.org/wordprocessingml/2006/main" w:abstractNumId="20">
+    <w:nsid w:val="23cf1e21"/>
+    <w:multiLevelType xmlns:w="http://schemas.openxmlformats.org/wordprocessingml/2006/main" w:val="hybridMultilevel"/>
+    <w:lvl xmlns:w="http://schemas.openxmlformats.org/wordprocessingml/2006/main" w:ilvl="0">
+      <w:start w:val="1"/>
+      <w:numFmt w:val="bullet"/>
+      <w:lvlText w:val=""/>
+      <w:lvlJc w:val="left"/>
+      <w:pPr>
+        <w:ind w:left="720" w:hanging="360"/>
+      </w:pPr>
+      <w:rPr>
+        <w:rFonts w:hint="default" w:ascii="Symbol" w:hAnsi="Symbol"/>
+      </w:rPr>
+    </w:lvl>
+    <w:lvl xmlns:w="http://schemas.openxmlformats.org/wordprocessingml/2006/main" w:ilvl="1">
+      <w:start w:val="1"/>
+      <w:numFmt w:val="bullet"/>
+      <w:lvlText w:val="o"/>
+      <w:lvlJc w:val="left"/>
+      <w:pPr>
+        <w:ind w:left="1440" w:hanging="360"/>
+      </w:pPr>
+      <w:rPr>
+        <w:rFonts w:hint="default" w:ascii="Courier New" w:hAnsi="Courier New"/>
+      </w:rPr>
+    </w:lvl>
+    <w:lvl xmlns:w="http://schemas.openxmlformats.org/wordprocessingml/2006/main" w:ilvl="2">
+      <w:start w:val="1"/>
+      <w:numFmt w:val="bullet"/>
+      <w:lvlText w:val=""/>
+      <w:lvlJc w:val="left"/>
+      <w:pPr>
+        <w:ind w:left="2160" w:hanging="360"/>
+      </w:pPr>
+      <w:rPr>
+        <w:rFonts w:hint="default" w:ascii="Wingdings" w:hAnsi="Wingdings"/>
+      </w:rPr>
+    </w:lvl>
+    <w:lvl xmlns:w="http://schemas.openxmlformats.org/wordprocessingml/2006/main" w:ilvl="3">
+      <w:start w:val="1"/>
+      <w:numFmt w:val="bullet"/>
+      <w:lvlText w:val=""/>
+      <w:lvlJc w:val="left"/>
+      <w:pPr>
+        <w:ind w:left="2880" w:hanging="360"/>
+      </w:pPr>
+      <w:rPr>
+        <w:rFonts w:hint="default" w:ascii="Symbol" w:hAnsi="Symbol"/>
+      </w:rPr>
+    </w:lvl>
+    <w:lvl xmlns:w="http://schemas.openxmlformats.org/wordprocessingml/2006/main" w:ilvl="4">
+      <w:start w:val="1"/>
+      <w:numFmt w:val="bullet"/>
+      <w:lvlText w:val="o"/>
+      <w:lvlJc w:val="left"/>
+      <w:pPr>
+        <w:ind w:left="3600" w:hanging="360"/>
+      </w:pPr>
+      <w:rPr>
+        <w:rFonts w:hint="default" w:ascii="Courier New" w:hAnsi="Courier New"/>
+      </w:rPr>
+    </w:lvl>
+    <w:lvl xmlns:w="http://schemas.openxmlformats.org/wordprocessingml/2006/main" w:ilvl="5">
+      <w:start w:val="1"/>
+      <w:numFmt w:val="bullet"/>
+      <w:lvlText w:val=""/>
+      <w:lvlJc w:val="left"/>
+      <w:pPr>
+        <w:ind w:left="4320" w:hanging="360"/>
+      </w:pPr>
+      <w:rPr>
+        <w:rFonts w:hint="default" w:ascii="Wingdings" w:hAnsi="Wingdings"/>
+      </w:rPr>
+    </w:lvl>
+    <w:lvl xmlns:w="http://schemas.openxmlformats.org/wordprocessingml/2006/main" w:ilvl="6">
+      <w:start w:val="1"/>
+      <w:numFmt w:val="bullet"/>
+      <w:lvlText w:val=""/>
+      <w:lvlJc w:val="left"/>
+      <w:pPr>
+        <w:ind w:left="5040" w:hanging="360"/>
+      </w:pPr>
+      <w:rPr>
+        <w:rFonts w:hint="default" w:ascii="Symbol" w:hAnsi="Symbol"/>
+      </w:rPr>
+    </w:lvl>
+    <w:lvl xmlns:w="http://schemas.openxmlformats.org/wordprocessingml/2006/main" w:ilvl="7">
+      <w:start w:val="1"/>
+      <w:numFmt w:val="bullet"/>
+      <w:lvlText w:val="o"/>
+      <w:lvlJc w:val="left"/>
+      <w:pPr>
+        <w:ind w:left="5760" w:hanging="360"/>
+      </w:pPr>
+      <w:rPr>
+        <w:rFonts w:hint="default" w:ascii="Courier New" w:hAnsi="Courier New"/>
+      </w:rPr>
+    </w:lvl>
+    <w:lvl xmlns:w="http://schemas.openxmlformats.org/wordprocessingml/2006/main" w:ilvl="8">
+      <w:start w:val="1"/>
+      <w:numFmt w:val="bullet"/>
+      <w:lvlText w:val=""/>
+      <w:lvlJc w:val="left"/>
+      <w:pPr>
+        <w:ind w:left="6480" w:hanging="360"/>
+      </w:pPr>
+      <w:rPr>
+        <w:rFonts w:hint="default" w:ascii="Wingdings" w:hAnsi="Wingdings"/>
+      </w:rPr>
+    </w:lvl>
+  </w:abstractNum>
+  <w:abstractNum xmlns:w="http://schemas.openxmlformats.org/wordprocessingml/2006/main" w:abstractNumId="19">
+    <w:nsid w:val="1e666732"/>
+    <w:multiLevelType xmlns:w="http://schemas.openxmlformats.org/wordprocessingml/2006/main" w:val="hybridMultilevel"/>
+    <w:lvl xmlns:w="http://schemas.openxmlformats.org/wordprocessingml/2006/main" w:ilvl="0">
+      <w:start w:val="1"/>
+      <w:numFmt w:val="bullet"/>
+      <w:lvlText w:val=""/>
+      <w:lvlJc w:val="left"/>
+      <w:pPr>
+        <w:ind w:left="720" w:hanging="360"/>
+      </w:pPr>
+      <w:rPr>
+        <w:rFonts w:hint="default" w:ascii="Symbol" w:hAnsi="Symbol"/>
+      </w:rPr>
+    </w:lvl>
+    <w:lvl xmlns:w="http://schemas.openxmlformats.org/wordprocessingml/2006/main" w:ilvl="1">
+      <w:start w:val="1"/>
+      <w:numFmt w:val="bullet"/>
+      <w:lvlText w:val="o"/>
+      <w:lvlJc w:val="left"/>
+      <w:pPr>
+        <w:ind w:left="1440" w:hanging="360"/>
+      </w:pPr>
+      <w:rPr>
+        <w:rFonts w:hint="default" w:ascii="Courier New" w:hAnsi="Courier New"/>
+      </w:rPr>
+    </w:lvl>
+    <w:lvl xmlns:w="http://schemas.openxmlformats.org/wordprocessingml/2006/main" w:ilvl="2">
+      <w:start w:val="1"/>
+      <w:numFmt w:val="bullet"/>
+      <w:lvlText w:val=""/>
+      <w:lvlJc w:val="left"/>
+      <w:pPr>
+        <w:ind w:left="2160" w:hanging="360"/>
+      </w:pPr>
+      <w:rPr>
+        <w:rFonts w:hint="default" w:ascii="Wingdings" w:hAnsi="Wingdings"/>
+      </w:rPr>
+    </w:lvl>
+    <w:lvl xmlns:w="http://schemas.openxmlformats.org/wordprocessingml/2006/main" w:ilvl="3">
+      <w:start w:val="1"/>
+      <w:numFmt w:val="bullet"/>
+      <w:lvlText w:val=""/>
+      <w:lvlJc w:val="left"/>
+      <w:pPr>
+        <w:ind w:left="2880" w:hanging="360"/>
+      </w:pPr>
+      <w:rPr>
+        <w:rFonts w:hint="default" w:ascii="Symbol" w:hAnsi="Symbol"/>
+      </w:rPr>
+    </w:lvl>
+    <w:lvl xmlns:w="http://schemas.openxmlformats.org/wordprocessingml/2006/main" w:ilvl="4">
+      <w:start w:val="1"/>
+      <w:numFmt w:val="bullet"/>
+      <w:lvlText w:val="o"/>
+      <w:lvlJc w:val="left"/>
+      <w:pPr>
+        <w:ind w:left="3600" w:hanging="360"/>
+      </w:pPr>
+      <w:rPr>
+        <w:rFonts w:hint="default" w:ascii="Courier New" w:hAnsi="Courier New"/>
+      </w:rPr>
+    </w:lvl>
+    <w:lvl xmlns:w="http://schemas.openxmlformats.org/wordprocessingml/2006/main" w:ilvl="5">
+      <w:start w:val="1"/>
+      <w:numFmt w:val="bullet"/>
+      <w:lvlText w:val=""/>
+      <w:lvlJc w:val="left"/>
+      <w:pPr>
+        <w:ind w:left="4320" w:hanging="360"/>
+      </w:pPr>
+      <w:rPr>
+        <w:rFonts w:hint="default" w:ascii="Wingdings" w:hAnsi="Wingdings"/>
+      </w:rPr>
+    </w:lvl>
+    <w:lvl xmlns:w="http://schemas.openxmlformats.org/wordprocessingml/2006/main" w:ilvl="6">
+      <w:start w:val="1"/>
+      <w:numFmt w:val="bullet"/>
+      <w:lvlText w:val=""/>
+      <w:lvlJc w:val="left"/>
+      <w:pPr>
+        <w:ind w:left="5040" w:hanging="360"/>
+      </w:pPr>
+      <w:rPr>
+        <w:rFonts w:hint="default" w:ascii="Symbol" w:hAnsi="Symbol"/>
+      </w:rPr>
+    </w:lvl>
+    <w:lvl xmlns:w="http://schemas.openxmlformats.org/wordprocessingml/2006/main" w:ilvl="7">
+      <w:start w:val="1"/>
+      <w:numFmt w:val="bullet"/>
+      <w:lvlText w:val="o"/>
+      <w:lvlJc w:val="left"/>
+      <w:pPr>
+        <w:ind w:left="5760" w:hanging="360"/>
+      </w:pPr>
+      <w:rPr>
+        <w:rFonts w:hint="default" w:ascii="Courier New" w:hAnsi="Courier New"/>
+      </w:rPr>
+    </w:lvl>
+    <w:lvl xmlns:w="http://schemas.openxmlformats.org/wordprocessingml/2006/main" w:ilvl="8">
+      <w:start w:val="1"/>
+      <w:numFmt w:val="bullet"/>
+      <w:lvlText w:val=""/>
+      <w:lvlJc w:val="left"/>
+      <w:pPr>
+        <w:ind w:left="6480" w:hanging="360"/>
+      </w:pPr>
+      <w:rPr>
+        <w:rFonts w:hint="default" w:ascii="Wingdings" w:hAnsi="Wingdings"/>
+      </w:rPr>
+    </w:lvl>
+  </w:abstractNum>
+  <w:abstractNum xmlns:w="http://schemas.openxmlformats.org/wordprocessingml/2006/main" w:abstractNumId="18">
+    <w:nsid w:val="7d64fe48"/>
+    <w:multiLevelType xmlns:w="http://schemas.openxmlformats.org/wordprocessingml/2006/main" w:val="hybridMultilevel"/>
+    <w:lvl xmlns:w="http://schemas.openxmlformats.org/wordprocessingml/2006/main" w:ilvl="0">
+      <w:start w:val="1"/>
+      <w:numFmt w:val="bullet"/>
+      <w:lvlText w:val=""/>
+      <w:lvlJc w:val="left"/>
+      <w:pPr>
+        <w:ind w:left="720" w:hanging="360"/>
+      </w:pPr>
+      <w:rPr>
+        <w:rFonts w:hint="default" w:ascii="Symbol" w:hAnsi="Symbol"/>
+      </w:rPr>
+    </w:lvl>
+    <w:lvl xmlns:w="http://schemas.openxmlformats.org/wordprocessingml/2006/main" w:ilvl="1">
+      <w:start w:val="1"/>
+      <w:numFmt w:val="bullet"/>
+      <w:lvlText w:val="o"/>
+      <w:lvlJc w:val="left"/>
+      <w:pPr>
+        <w:ind w:left="1440" w:hanging="360"/>
+      </w:pPr>
+      <w:rPr>
+        <w:rFonts w:hint="default" w:ascii="Courier New" w:hAnsi="Courier New"/>
+      </w:rPr>
+    </w:lvl>
+    <w:lvl xmlns:w="http://schemas.openxmlformats.org/wordprocessingml/2006/main" w:ilvl="2">
+      <w:start w:val="1"/>
+      <w:numFmt w:val="bullet"/>
+      <w:lvlText w:val=""/>
+      <w:lvlJc w:val="left"/>
+      <w:pPr>
+        <w:ind w:left="2160" w:hanging="360"/>
+      </w:pPr>
+      <w:rPr>
+        <w:rFonts w:hint="default" w:ascii="Wingdings" w:hAnsi="Wingdings"/>
+      </w:rPr>
+    </w:lvl>
+    <w:lvl xmlns:w="http://schemas.openxmlformats.org/wordprocessingml/2006/main" w:ilvl="3">
+      <w:start w:val="1"/>
+      <w:numFmt w:val="bullet"/>
+      <w:lvlText w:val=""/>
+      <w:lvlJc w:val="left"/>
+      <w:pPr>
+        <w:ind w:left="2880" w:hanging="360"/>
+      </w:pPr>
+      <w:rPr>
+        <w:rFonts w:hint="default" w:ascii="Symbol" w:hAnsi="Symbol"/>
+      </w:rPr>
+    </w:lvl>
+    <w:lvl xmlns:w="http://schemas.openxmlformats.org/wordprocessingml/2006/main" w:ilvl="4">
+      <w:start w:val="1"/>
+      <w:numFmt w:val="bullet"/>
+      <w:lvlText w:val="o"/>
+      <w:lvlJc w:val="left"/>
+      <w:pPr>
+        <w:ind w:left="3600" w:hanging="360"/>
+      </w:pPr>
+      <w:rPr>
+        <w:rFonts w:hint="default" w:ascii="Courier New" w:hAnsi="Courier New"/>
+      </w:rPr>
+    </w:lvl>
+    <w:lvl xmlns:w="http://schemas.openxmlformats.org/wordprocessingml/2006/main" w:ilvl="5">
+      <w:start w:val="1"/>
+      <w:numFmt w:val="bullet"/>
+      <w:lvlText w:val=""/>
+      <w:lvlJc w:val="left"/>
+      <w:pPr>
+        <w:ind w:left="4320" w:hanging="360"/>
+      </w:pPr>
+      <w:rPr>
+        <w:rFonts w:hint="default" w:ascii="Wingdings" w:hAnsi="Wingdings"/>
+      </w:rPr>
+    </w:lvl>
+    <w:lvl xmlns:w="http://schemas.openxmlformats.org/wordprocessingml/2006/main" w:ilvl="6">
+      <w:start w:val="1"/>
+      <w:numFmt w:val="bullet"/>
+      <w:lvlText w:val=""/>
+      <w:lvlJc w:val="left"/>
+      <w:pPr>
+        <w:ind w:left="5040" w:hanging="360"/>
+      </w:pPr>
+      <w:rPr>
+        <w:rFonts w:hint="default" w:ascii="Symbol" w:hAnsi="Symbol"/>
+      </w:rPr>
+    </w:lvl>
+    <w:lvl xmlns:w="http://schemas.openxmlformats.org/wordprocessingml/2006/main" w:ilvl="7">
+      <w:start w:val="1"/>
+      <w:numFmt w:val="bullet"/>
+      <w:lvlText w:val="o"/>
+      <w:lvlJc w:val="left"/>
+      <w:pPr>
+        <w:ind w:left="5760" w:hanging="360"/>
+      </w:pPr>
+      <w:rPr>
+        <w:rFonts w:hint="default" w:ascii="Courier New" w:hAnsi="Courier New"/>
+      </w:rPr>
+    </w:lvl>
+    <w:lvl xmlns:w="http://schemas.openxmlformats.org/wordprocessingml/2006/main" w:ilvl="8">
+      <w:start w:val="1"/>
+      <w:numFmt w:val="bullet"/>
+      <w:lvlText w:val=""/>
+      <w:lvlJc w:val="left"/>
+      <w:pPr>
+        <w:ind w:left="6480" w:hanging="360"/>
+      </w:pPr>
+      <w:rPr>
+        <w:rFonts w:hint="default" w:ascii="Wingdings" w:hAnsi="Wingdings"/>
+      </w:rPr>
+    </w:lvl>
+  </w:abstractNum>
+  <w:abstractNum xmlns:w="http://schemas.openxmlformats.org/wordprocessingml/2006/main" w:abstractNumId="17">
+    <w:nsid w:val="18add999"/>
+    <w:multiLevelType xmlns:w="http://schemas.openxmlformats.org/wordprocessingml/2006/main" w:val="hybridMultilevel"/>
+    <w:lvl xmlns:w="http://schemas.openxmlformats.org/wordprocessingml/2006/main" w:ilvl="0">
+      <w:start w:val="1"/>
+      <w:numFmt w:val="bullet"/>
+      <w:lvlText w:val=""/>
+      <w:lvlJc w:val="left"/>
+      <w:pPr>
+        <w:ind w:left="720" w:hanging="360"/>
+      </w:pPr>
+      <w:rPr>
+        <w:rFonts w:hint="default" w:ascii="Symbol" w:hAnsi="Symbol"/>
+      </w:rPr>
+    </w:lvl>
+    <w:lvl xmlns:w="http://schemas.openxmlformats.org/wordprocessingml/2006/main" w:ilvl="1">
+      <w:start w:val="1"/>
+      <w:numFmt w:val="bullet"/>
+      <w:lvlText w:val="o"/>
+      <w:lvlJc w:val="left"/>
+      <w:pPr>
+        <w:ind w:left="1440" w:hanging="360"/>
+      </w:pPr>
+      <w:rPr>
+        <w:rFonts w:hint="default" w:ascii="Courier New" w:hAnsi="Courier New"/>
+      </w:rPr>
+    </w:lvl>
+    <w:lvl xmlns:w="http://schemas.openxmlformats.org/wordprocessingml/2006/main" w:ilvl="2">
+      <w:start w:val="1"/>
+      <w:numFmt w:val="bullet"/>
+      <w:lvlText w:val=""/>
+      <w:lvlJc w:val="left"/>
+      <w:pPr>
+        <w:ind w:left="2160" w:hanging="360"/>
+      </w:pPr>
+      <w:rPr>
+        <w:rFonts w:hint="default" w:ascii="Wingdings" w:hAnsi="Wingdings"/>
+      </w:rPr>
+    </w:lvl>
+    <w:lvl xmlns:w="http://schemas.openxmlformats.org/wordprocessingml/2006/main" w:ilvl="3">
+      <w:start w:val="1"/>
+      <w:numFmt w:val="bullet"/>
+      <w:lvlText w:val=""/>
+      <w:lvlJc w:val="left"/>
+      <w:pPr>
+        <w:ind w:left="2880" w:hanging="360"/>
+      </w:pPr>
+      <w:rPr>
+        <w:rFonts w:hint="default" w:ascii="Symbol" w:hAnsi="Symbol"/>
+      </w:rPr>
+    </w:lvl>
+    <w:lvl xmlns:w="http://schemas.openxmlformats.org/wordprocessingml/2006/main" w:ilvl="4">
+      <w:start w:val="1"/>
+      <w:numFmt w:val="bullet"/>
+      <w:lvlText w:val="o"/>
+      <w:lvlJc w:val="left"/>
+      <w:pPr>
+        <w:ind w:left="3600" w:hanging="360"/>
+      </w:pPr>
+      <w:rPr>
+        <w:rFonts w:hint="default" w:ascii="Courier New" w:hAnsi="Courier New"/>
+      </w:rPr>
+    </w:lvl>
+    <w:lvl xmlns:w="http://schemas.openxmlformats.org/wordprocessingml/2006/main" w:ilvl="5">
+      <w:start w:val="1"/>
+      <w:numFmt w:val="bullet"/>
+      <w:lvlText w:val=""/>
+      <w:lvlJc w:val="left"/>
+      <w:pPr>
+        <w:ind w:left="4320" w:hanging="360"/>
+      </w:pPr>
+      <w:rPr>
+        <w:rFonts w:hint="default" w:ascii="Wingdings" w:hAnsi="Wingdings"/>
+      </w:rPr>
+    </w:lvl>
+    <w:lvl xmlns:w="http://schemas.openxmlformats.org/wordprocessingml/2006/main" w:ilvl="6">
+      <w:start w:val="1"/>
+      <w:numFmt w:val="bullet"/>
+      <w:lvlText w:val=""/>
+      <w:lvlJc w:val="left"/>
+      <w:pPr>
+        <w:ind w:left="5040" w:hanging="360"/>
+      </w:pPr>
+      <w:rPr>
+        <w:rFonts w:hint="default" w:ascii="Symbol" w:hAnsi="Symbol"/>
+      </w:rPr>
+    </w:lvl>
+    <w:lvl xmlns:w="http://schemas.openxmlformats.org/wordprocessingml/2006/main" w:ilvl="7">
+      <w:start w:val="1"/>
+      <w:numFmt w:val="bullet"/>
+      <w:lvlText w:val="o"/>
+      <w:lvlJc w:val="left"/>
+      <w:pPr>
+        <w:ind w:left="5760" w:hanging="360"/>
+      </w:pPr>
+      <w:rPr>
+        <w:rFonts w:hint="default" w:ascii="Courier New" w:hAnsi="Courier New"/>
+      </w:rPr>
+    </w:lvl>
+    <w:lvl xmlns:w="http://schemas.openxmlformats.org/wordprocessingml/2006/main" w:ilvl="8">
+      <w:start w:val="1"/>
+      <w:numFmt w:val="bullet"/>
+      <w:lvlText w:val=""/>
+      <w:lvlJc w:val="left"/>
+      <w:pPr>
+        <w:ind w:left="6480" w:hanging="360"/>
+      </w:pPr>
+      <w:rPr>
+        <w:rFonts w:hint="default" w:ascii="Wingdings" w:hAnsi="Wingdings"/>
+      </w:rPr>
+    </w:lvl>
+  </w:abstractNum>
+  <w:abstractNum xmlns:w="http://schemas.openxmlformats.org/wordprocessingml/2006/main" w:abstractNumId="16">
+    <w:nsid w:val="7eb96ac1"/>
+    <w:multiLevelType xmlns:w="http://schemas.openxmlformats.org/wordprocessingml/2006/main" w:val="hybridMultilevel"/>
+    <w:lvl xmlns:w="http://schemas.openxmlformats.org/wordprocessingml/2006/main" w:ilvl="0">
+      <w:start w:val="1"/>
+      <w:numFmt w:val="bullet"/>
+      <w:lvlText w:val=""/>
+      <w:lvlJc w:val="left"/>
+      <w:pPr>
+        <w:ind w:left="720" w:hanging="360"/>
+      </w:pPr>
+      <w:rPr>
+        <w:rFonts w:hint="default" w:ascii="Symbol" w:hAnsi="Symbol"/>
+      </w:rPr>
+    </w:lvl>
+    <w:lvl xmlns:w="http://schemas.openxmlformats.org/wordprocessingml/2006/main" w:ilvl="1">
+      <w:start w:val="1"/>
+      <w:numFmt w:val="bullet"/>
+      <w:lvlText w:val="o"/>
+      <w:lvlJc w:val="left"/>
+      <w:pPr>
+        <w:ind w:left="1440" w:hanging="360"/>
+      </w:pPr>
+      <w:rPr>
+        <w:rFonts w:hint="default" w:ascii="Courier New" w:hAnsi="Courier New"/>
+      </w:rPr>
+    </w:lvl>
+    <w:lvl xmlns:w="http://schemas.openxmlformats.org/wordprocessingml/2006/main" w:ilvl="2">
+      <w:start w:val="1"/>
+      <w:numFmt w:val="bullet"/>
+      <w:lvlText w:val=""/>
+      <w:lvlJc w:val="left"/>
+      <w:pPr>
+        <w:ind w:left="2160" w:hanging="360"/>
+      </w:pPr>
+      <w:rPr>
+        <w:rFonts w:hint="default" w:ascii="Wingdings" w:hAnsi="Wingdings"/>
+      </w:rPr>
+    </w:lvl>
+    <w:lvl xmlns:w="http://schemas.openxmlformats.org/wordprocessingml/2006/main" w:ilvl="3">
+      <w:start w:val="1"/>
+      <w:numFmt w:val="bullet"/>
+      <w:lvlText w:val=""/>
+      <w:lvlJc w:val="left"/>
+      <w:pPr>
+        <w:ind w:left="2880" w:hanging="360"/>
+      </w:pPr>
+      <w:rPr>
+        <w:rFonts w:hint="default" w:ascii="Symbol" w:hAnsi="Symbol"/>
+      </w:rPr>
+    </w:lvl>
+    <w:lvl xmlns:w="http://schemas.openxmlformats.org/wordprocessingml/2006/main" w:ilvl="4">
+      <w:start w:val="1"/>
+      <w:numFmt w:val="bullet"/>
+      <w:lvlText w:val="o"/>
+      <w:lvlJc w:val="left"/>
+      <w:pPr>
+        <w:ind w:left="3600" w:hanging="360"/>
+      </w:pPr>
+      <w:rPr>
+        <w:rFonts w:hint="default" w:ascii="Courier New" w:hAnsi="Courier New"/>
+      </w:rPr>
+    </w:lvl>
+    <w:lvl xmlns:w="http://schemas.openxmlformats.org/wordprocessingml/2006/main" w:ilvl="5">
+      <w:start w:val="1"/>
+      <w:numFmt w:val="bullet"/>
+      <w:lvlText w:val=""/>
+      <w:lvlJc w:val="left"/>
+      <w:pPr>
+        <w:ind w:left="4320" w:hanging="360"/>
+      </w:pPr>
+      <w:rPr>
+        <w:rFonts w:hint="default" w:ascii="Wingdings" w:hAnsi="Wingdings"/>
+      </w:rPr>
+    </w:lvl>
+    <w:lvl xmlns:w="http://schemas.openxmlformats.org/wordprocessingml/2006/main" w:ilvl="6">
+      <w:start w:val="1"/>
+      <w:numFmt w:val="bullet"/>
+      <w:lvlText w:val=""/>
+      <w:lvlJc w:val="left"/>
+      <w:pPr>
+        <w:ind w:left="5040" w:hanging="360"/>
+      </w:pPr>
+      <w:rPr>
+        <w:rFonts w:hint="default" w:ascii="Symbol" w:hAnsi="Symbol"/>
+      </w:rPr>
+    </w:lvl>
+    <w:lvl xmlns:w="http://schemas.openxmlformats.org/wordprocessingml/2006/main" w:ilvl="7">
+      <w:start w:val="1"/>
+      <w:numFmt w:val="bullet"/>
+      <w:lvlText w:val="o"/>
+      <w:lvlJc w:val="left"/>
+      <w:pPr>
+        <w:ind w:left="5760" w:hanging="360"/>
+      </w:pPr>
+      <w:rPr>
+        <w:rFonts w:hint="default" w:ascii="Courier New" w:hAnsi="Courier New"/>
+      </w:rPr>
+    </w:lvl>
+    <w:lvl xmlns:w="http://schemas.openxmlformats.org/wordprocessingml/2006/main" w:ilvl="8">
+      <w:start w:val="1"/>
+      <w:numFmt w:val="bullet"/>
+      <w:lvlText w:val=""/>
+      <w:lvlJc w:val="left"/>
+      <w:pPr>
+        <w:ind w:left="6480" w:hanging="360"/>
+      </w:pPr>
+      <w:rPr>
+        <w:rFonts w:hint="default" w:ascii="Wingdings" w:hAnsi="Wingdings"/>
+      </w:rPr>
+    </w:lvl>
+  </w:abstractNum>
+  <w:abstractNum xmlns:w="http://schemas.openxmlformats.org/wordprocessingml/2006/main" w:abstractNumId="15">
+    <w:nsid w:val="1cfde36f"/>
+    <w:multiLevelType xmlns:w="http://schemas.openxmlformats.org/wordprocessingml/2006/main" w:val="hybridMultilevel"/>
+    <w:lvl xmlns:w="http://schemas.openxmlformats.org/wordprocessingml/2006/main" w:ilvl="0">
+      <w:start w:val="1"/>
+      <w:numFmt w:val="bullet"/>
+      <w:lvlText w:val=""/>
+      <w:lvlJc w:val="left"/>
+      <w:pPr>
+        <w:ind w:left="720" w:hanging="360"/>
+      </w:pPr>
+      <w:rPr>
+        <w:rFonts w:hint="default" w:ascii="Symbol" w:hAnsi="Symbol"/>
+      </w:rPr>
+    </w:lvl>
+    <w:lvl xmlns:w="http://schemas.openxmlformats.org/wordprocessingml/2006/main" w:ilvl="1">
+      <w:start w:val="1"/>
+      <w:numFmt w:val="bullet"/>
+      <w:lvlText w:val="o"/>
+      <w:lvlJc w:val="left"/>
+      <w:pPr>
+        <w:ind w:left="1440" w:hanging="360"/>
+      </w:pPr>
+      <w:rPr>
+        <w:rFonts w:hint="default" w:ascii="Courier New" w:hAnsi="Courier New"/>
+      </w:rPr>
+    </w:lvl>
+    <w:lvl xmlns:w="http://schemas.openxmlformats.org/wordprocessingml/2006/main" w:ilvl="2">
+      <w:start w:val="1"/>
+      <w:numFmt w:val="bullet"/>
+      <w:lvlText w:val=""/>
+      <w:lvlJc w:val="left"/>
+      <w:pPr>
+        <w:ind w:left="2160" w:hanging="360"/>
+      </w:pPr>
+      <w:rPr>
+        <w:rFonts w:hint="default" w:ascii="Wingdings" w:hAnsi="Wingdings"/>
+      </w:rPr>
+    </w:lvl>
+    <w:lvl xmlns:w="http://schemas.openxmlformats.org/wordprocessingml/2006/main" w:ilvl="3">
+      <w:start w:val="1"/>
+      <w:numFmt w:val="bullet"/>
+      <w:lvlText w:val=""/>
+      <w:lvlJc w:val="left"/>
+      <w:pPr>
+        <w:ind w:left="2880" w:hanging="360"/>
+      </w:pPr>
+      <w:rPr>
+        <w:rFonts w:hint="default" w:ascii="Symbol" w:hAnsi="Symbol"/>
+      </w:rPr>
+    </w:lvl>
+    <w:lvl xmlns:w="http://schemas.openxmlformats.org/wordprocessingml/2006/main" w:ilvl="4">
+      <w:start w:val="1"/>
+      <w:numFmt w:val="bullet"/>
+      <w:lvlText w:val="o"/>
+      <w:lvlJc w:val="left"/>
+      <w:pPr>
+        <w:ind w:left="3600" w:hanging="360"/>
+      </w:pPr>
+      <w:rPr>
+        <w:rFonts w:hint="default" w:ascii="Courier New" w:hAnsi="Courier New"/>
+      </w:rPr>
+    </w:lvl>
+    <w:lvl xmlns:w="http://schemas.openxmlformats.org/wordprocessingml/2006/main" w:ilvl="5">
+      <w:start w:val="1"/>
+      <w:numFmt w:val="bullet"/>
+      <w:lvlText w:val=""/>
+      <w:lvlJc w:val="left"/>
+      <w:pPr>
+        <w:ind w:left="4320" w:hanging="360"/>
+      </w:pPr>
+      <w:rPr>
+        <w:rFonts w:hint="default" w:ascii="Wingdings" w:hAnsi="Wingdings"/>
+      </w:rPr>
+    </w:lvl>
+    <w:lvl xmlns:w="http://schemas.openxmlformats.org/wordprocessingml/2006/main" w:ilvl="6">
+      <w:start w:val="1"/>
+      <w:numFmt w:val="bullet"/>
+      <w:lvlText w:val=""/>
+      <w:lvlJc w:val="left"/>
+      <w:pPr>
+        <w:ind w:left="5040" w:hanging="360"/>
+      </w:pPr>
+      <w:rPr>
+        <w:rFonts w:hint="default" w:ascii="Symbol" w:hAnsi="Symbol"/>
+      </w:rPr>
+    </w:lvl>
+    <w:lvl xmlns:w="http://schemas.openxmlformats.org/wordprocessingml/2006/main" w:ilvl="7">
+      <w:start w:val="1"/>
+      <w:numFmt w:val="bullet"/>
+      <w:lvlText w:val="o"/>
+      <w:lvlJc w:val="left"/>
+      <w:pPr>
+        <w:ind w:left="5760" w:hanging="360"/>
+      </w:pPr>
+      <w:rPr>
+        <w:rFonts w:hint="default" w:ascii="Courier New" w:hAnsi="Courier New"/>
+      </w:rPr>
+    </w:lvl>
+    <w:lvl xmlns:w="http://schemas.openxmlformats.org/wordprocessingml/2006/main" w:ilvl="8">
+      <w:start w:val="1"/>
+      <w:numFmt w:val="bullet"/>
+      <w:lvlText w:val=""/>
+      <w:lvlJc w:val="left"/>
+      <w:pPr>
+        <w:ind w:left="6480" w:hanging="360"/>
+      </w:pPr>
+      <w:rPr>
+        <w:rFonts w:hint="default" w:ascii="Wingdings" w:hAnsi="Wingdings"/>
+      </w:rPr>
+    </w:lvl>
+  </w:abstractNum>
+  <w:abstractNum xmlns:w="http://schemas.openxmlformats.org/wordprocessingml/2006/main" w:abstractNumId="14">
+    <w:nsid w:val="69bf3d5a"/>
+    <w:multiLevelType xmlns:w="http://schemas.openxmlformats.org/wordprocessingml/2006/main" w:val="hybridMultilevel"/>
+    <w:lvl xmlns:w="http://schemas.openxmlformats.org/wordprocessingml/2006/main" w:ilvl="0">
+      <w:start w:val="1"/>
+      <w:numFmt w:val="bullet"/>
+      <w:lvlText w:val=""/>
+      <w:lvlJc w:val="left"/>
+      <w:pPr>
+        <w:ind w:left="720" w:hanging="360"/>
+      </w:pPr>
+      <w:rPr>
+        <w:rFonts w:hint="default" w:ascii="Symbol" w:hAnsi="Symbol"/>
+      </w:rPr>
+    </w:lvl>
+    <w:lvl xmlns:w="http://schemas.openxmlformats.org/wordprocessingml/2006/main" w:ilvl="1">
+      <w:start w:val="1"/>
+      <w:numFmt w:val="bullet"/>
+      <w:lvlText w:val="o"/>
+      <w:lvlJc w:val="left"/>
+      <w:pPr>
+        <w:ind w:left="1440" w:hanging="360"/>
+      </w:pPr>
+      <w:rPr>
+        <w:rFonts w:hint="default" w:ascii="Courier New" w:hAnsi="Courier New"/>
+      </w:rPr>
+    </w:lvl>
+    <w:lvl xmlns:w="http://schemas.openxmlformats.org/wordprocessingml/2006/main" w:ilvl="2">
+      <w:start w:val="1"/>
+      <w:numFmt w:val="bullet"/>
+      <w:lvlText w:val=""/>
+      <w:lvlJc w:val="left"/>
+      <w:pPr>
+        <w:ind w:left="2160" w:hanging="360"/>
+      </w:pPr>
+      <w:rPr>
+        <w:rFonts w:hint="default" w:ascii="Wingdings" w:hAnsi="Wingdings"/>
+      </w:rPr>
+    </w:lvl>
+    <w:lvl xmlns:w="http://schemas.openxmlformats.org/wordprocessingml/2006/main" w:ilvl="3">
+      <w:start w:val="1"/>
+      <w:numFmt w:val="bullet"/>
+      <w:lvlText w:val=""/>
+      <w:lvlJc w:val="left"/>
+      <w:pPr>
+        <w:ind w:left="2880" w:hanging="360"/>
+      </w:pPr>
+      <w:rPr>
+        <w:rFonts w:hint="default" w:ascii="Symbol" w:hAnsi="Symbol"/>
+      </w:rPr>
+    </w:lvl>
+    <w:lvl xmlns:w="http://schemas.openxmlformats.org/wordprocessingml/2006/main" w:ilvl="4">
+      <w:start w:val="1"/>
+      <w:numFmt w:val="bullet"/>
+      <w:lvlText w:val="o"/>
+      <w:lvlJc w:val="left"/>
+      <w:pPr>
+        <w:ind w:left="3600" w:hanging="360"/>
+      </w:pPr>
+      <w:rPr>
+        <w:rFonts w:hint="default" w:ascii="Courier New" w:hAnsi="Courier New"/>
+      </w:rPr>
+    </w:lvl>
+    <w:lvl xmlns:w="http://schemas.openxmlformats.org/wordprocessingml/2006/main" w:ilvl="5">
+      <w:start w:val="1"/>
+      <w:numFmt w:val="bullet"/>
+      <w:lvlText w:val=""/>
+      <w:lvlJc w:val="left"/>
+      <w:pPr>
+        <w:ind w:left="4320" w:hanging="360"/>
+      </w:pPr>
+      <w:rPr>
+        <w:rFonts w:hint="default" w:ascii="Wingdings" w:hAnsi="Wingdings"/>
+      </w:rPr>
+    </w:lvl>
+    <w:lvl xmlns:w="http://schemas.openxmlformats.org/wordprocessingml/2006/main" w:ilvl="6">
+      <w:start w:val="1"/>
+      <w:numFmt w:val="bullet"/>
+      <w:lvlText w:val=""/>
+      <w:lvlJc w:val="left"/>
+      <w:pPr>
+        <w:ind w:left="5040" w:hanging="360"/>
+      </w:pPr>
+      <w:rPr>
+        <w:rFonts w:hint="default" w:ascii="Symbol" w:hAnsi="Symbol"/>
+      </w:rPr>
+    </w:lvl>
+    <w:lvl xmlns:w="http://schemas.openxmlformats.org/wordprocessingml/2006/main" w:ilvl="7">
+      <w:start w:val="1"/>
+      <w:numFmt w:val="bullet"/>
+      <w:lvlText w:val="o"/>
+      <w:lvlJc w:val="left"/>
+      <w:pPr>
+        <w:ind w:left="5760" w:hanging="360"/>
+      </w:pPr>
+      <w:rPr>
+        <w:rFonts w:hint="default" w:ascii="Courier New" w:hAnsi="Courier New"/>
+      </w:rPr>
+    </w:lvl>
+    <w:lvl xmlns:w="http://schemas.openxmlformats.org/wordprocessingml/2006/main" w:ilvl="8">
+      <w:start w:val="1"/>
+      <w:numFmt w:val="bullet"/>
+      <w:lvlText w:val=""/>
+      <w:lvlJc w:val="left"/>
+      <w:pPr>
+        <w:ind w:left="6480" w:hanging="360"/>
+      </w:pPr>
+      <w:rPr>
+        <w:rFonts w:hint="default" w:ascii="Wingdings" w:hAnsi="Wingdings"/>
+      </w:rPr>
+    </w:lvl>
+  </w:abstractNum>
+  <w:abstractNum xmlns:w="http://schemas.openxmlformats.org/wordprocessingml/2006/main" w:abstractNumId="13">
+    <w:nsid w:val="c9f6968"/>
+    <w:multiLevelType xmlns:w="http://schemas.openxmlformats.org/wordprocessingml/2006/main" w:val="hybridMultilevel"/>
+    <w:lvl xmlns:w="http://schemas.openxmlformats.org/wordprocessingml/2006/main" w:ilvl="0">
+      <w:start w:val="1"/>
+      <w:numFmt w:val="bullet"/>
+      <w:lvlText w:val=""/>
+      <w:lvlJc w:val="left"/>
+      <w:pPr>
+        <w:ind w:left="720" w:hanging="360"/>
+      </w:pPr>
+      <w:rPr>
+        <w:rFonts w:hint="default" w:ascii="Symbol" w:hAnsi="Symbol"/>
+      </w:rPr>
+    </w:lvl>
+    <w:lvl xmlns:w="http://schemas.openxmlformats.org/wordprocessingml/2006/main" w:ilvl="1">
+      <w:start w:val="1"/>
+      <w:numFmt w:val="bullet"/>
+      <w:lvlText w:val="o"/>
+      <w:lvlJc w:val="left"/>
+      <w:pPr>
+        <w:ind w:left="1440" w:hanging="360"/>
+      </w:pPr>
+      <w:rPr>
+        <w:rFonts w:hint="default" w:ascii="Courier New" w:hAnsi="Courier New"/>
+      </w:rPr>
+    </w:lvl>
+    <w:lvl xmlns:w="http://schemas.openxmlformats.org/wordprocessingml/2006/main" w:ilvl="2">
+      <w:start w:val="1"/>
+      <w:numFmt w:val="bullet"/>
+      <w:lvlText w:val=""/>
+      <w:lvlJc w:val="left"/>
+      <w:pPr>
+        <w:ind w:left="2160" w:hanging="360"/>
+      </w:pPr>
+      <w:rPr>
+        <w:rFonts w:hint="default" w:ascii="Wingdings" w:hAnsi="Wingdings"/>
+      </w:rPr>
+    </w:lvl>
+    <w:lvl xmlns:w="http://schemas.openxmlformats.org/wordprocessingml/2006/main" w:ilvl="3">
+      <w:start w:val="1"/>
+      <w:numFmt w:val="bullet"/>
+      <w:lvlText w:val=""/>
+      <w:lvlJc w:val="left"/>
+      <w:pPr>
+        <w:ind w:left="2880" w:hanging="360"/>
+      </w:pPr>
+      <w:rPr>
+        <w:rFonts w:hint="default" w:ascii="Symbol" w:hAnsi="Symbol"/>
+      </w:rPr>
+    </w:lvl>
+    <w:lvl xmlns:w="http://schemas.openxmlformats.org/wordprocessingml/2006/main" w:ilvl="4">
+      <w:start w:val="1"/>
+      <w:numFmt w:val="bullet"/>
+      <w:lvlText w:val="o"/>
+      <w:lvlJc w:val="left"/>
+      <w:pPr>
+        <w:ind w:left="3600" w:hanging="360"/>
+      </w:pPr>
+      <w:rPr>
+        <w:rFonts w:hint="default" w:ascii="Courier New" w:hAnsi="Courier New"/>
+      </w:rPr>
+    </w:lvl>
+    <w:lvl xmlns:w="http://schemas.openxmlformats.org/wordprocessingml/2006/main" w:ilvl="5">
+      <w:start w:val="1"/>
+      <w:numFmt w:val="bullet"/>
+      <w:lvlText w:val=""/>
+      <w:lvlJc w:val="left"/>
+      <w:pPr>
+        <w:ind w:left="4320" w:hanging="360"/>
+      </w:pPr>
+      <w:rPr>
+        <w:rFonts w:hint="default" w:ascii="Wingdings" w:hAnsi="Wingdings"/>
+      </w:rPr>
+    </w:lvl>
+    <w:lvl xmlns:w="http://schemas.openxmlformats.org/wordprocessingml/2006/main" w:ilvl="6">
+      <w:start w:val="1"/>
+      <w:numFmt w:val="bullet"/>
+      <w:lvlText w:val=""/>
+      <w:lvlJc w:val="left"/>
+      <w:pPr>
+        <w:ind w:left="5040" w:hanging="360"/>
+      </w:pPr>
+      <w:rPr>
+        <w:rFonts w:hint="default" w:ascii="Symbol" w:hAnsi="Symbol"/>
+      </w:rPr>
+    </w:lvl>
+    <w:lvl xmlns:w="http://schemas.openxmlformats.org/wordprocessingml/2006/main" w:ilvl="7">
+      <w:start w:val="1"/>
+      <w:numFmt w:val="bullet"/>
+      <w:lvlText w:val="o"/>
+      <w:lvlJc w:val="left"/>
+      <w:pPr>
+        <w:ind w:left="5760" w:hanging="360"/>
+      </w:pPr>
+      <w:rPr>
+        <w:rFonts w:hint="default" w:ascii="Courier New" w:hAnsi="Courier New"/>
+      </w:rPr>
+    </w:lvl>
+    <w:lvl xmlns:w="http://schemas.openxmlformats.org/wordprocessingml/2006/main" w:ilvl="8">
+      <w:start w:val="1"/>
+      <w:numFmt w:val="bullet"/>
+      <w:lvlText w:val=""/>
+      <w:lvlJc w:val="left"/>
+      <w:pPr>
+        <w:ind w:left="6480" w:hanging="360"/>
+      </w:pPr>
+      <w:rPr>
+        <w:rFonts w:hint="default" w:ascii="Wingdings" w:hAnsi="Wingdings"/>
+      </w:rPr>
+    </w:lvl>
+  </w:abstractNum>
+  <w:abstractNum xmlns:w="http://schemas.openxmlformats.org/wordprocessingml/2006/main" w:abstractNumId="12">
+    <w:nsid w:val="5d551f51"/>
+    <w:multiLevelType xmlns:w="http://schemas.openxmlformats.org/wordprocessingml/2006/main" w:val="hybridMultilevel"/>
+    <w:lvl xmlns:w="http://schemas.openxmlformats.org/wordprocessingml/2006/main" w:ilvl="0">
+      <w:start w:val="1"/>
+      <w:numFmt w:val="bullet"/>
+      <w:lvlText w:val=""/>
+      <w:lvlJc w:val="left"/>
+      <w:pPr>
+        <w:ind w:left="720" w:hanging="360"/>
+      </w:pPr>
+      <w:rPr>
+        <w:rFonts w:hint="default" w:ascii="Symbol" w:hAnsi="Symbol"/>
+      </w:rPr>
+    </w:lvl>
+    <w:lvl xmlns:w="http://schemas.openxmlformats.org/wordprocessingml/2006/main" w:ilvl="1">
+      <w:start w:val="1"/>
+      <w:numFmt w:val="bullet"/>
+      <w:lvlText w:val="o"/>
+      <w:lvlJc w:val="left"/>
+      <w:pPr>
+        <w:ind w:left="1440" w:hanging="360"/>
+      </w:pPr>
+      <w:rPr>
+        <w:rFonts w:hint="default" w:ascii="Courier New" w:hAnsi="Courier New"/>
+      </w:rPr>
+    </w:lvl>
+    <w:lvl xmlns:w="http://schemas.openxmlformats.org/wordprocessingml/2006/main" w:ilvl="2">
+      <w:start w:val="1"/>
+      <w:numFmt w:val="bullet"/>
+      <w:lvlText w:val=""/>
+      <w:lvlJc w:val="left"/>
+      <w:pPr>
+        <w:ind w:left="2160" w:hanging="360"/>
+      </w:pPr>
+      <w:rPr>
+        <w:rFonts w:hint="default" w:ascii="Wingdings" w:hAnsi="Wingdings"/>
+      </w:rPr>
+    </w:lvl>
+    <w:lvl xmlns:w="http://schemas.openxmlformats.org/wordprocessingml/2006/main" w:ilvl="3">
+      <w:start w:val="1"/>
+      <w:numFmt w:val="bullet"/>
+      <w:lvlText w:val=""/>
+      <w:lvlJc w:val="left"/>
+      <w:pPr>
+        <w:ind w:left="2880" w:hanging="360"/>
+      </w:pPr>
+      <w:rPr>
+        <w:rFonts w:hint="default" w:ascii="Symbol" w:hAnsi="Symbol"/>
+      </w:rPr>
+    </w:lvl>
+    <w:lvl xmlns:w="http://schemas.openxmlformats.org/wordprocessingml/2006/main" w:ilvl="4">
+      <w:start w:val="1"/>
+      <w:numFmt w:val="bullet"/>
+      <w:lvlText w:val="o"/>
+      <w:lvlJc w:val="left"/>
+      <w:pPr>
+        <w:ind w:left="3600" w:hanging="360"/>
+      </w:pPr>
+      <w:rPr>
+        <w:rFonts w:hint="default" w:ascii="Courier New" w:hAnsi="Courier New"/>
+      </w:rPr>
+    </w:lvl>
+    <w:lvl xmlns:w="http://schemas.openxmlformats.org/wordprocessingml/2006/main" w:ilvl="5">
+      <w:start w:val="1"/>
+      <w:numFmt w:val="bullet"/>
+      <w:lvlText w:val=""/>
+      <w:lvlJc w:val="left"/>
+      <w:pPr>
+        <w:ind w:left="4320" w:hanging="360"/>
+      </w:pPr>
+      <w:rPr>
+        <w:rFonts w:hint="default" w:ascii="Wingdings" w:hAnsi="Wingdings"/>
+      </w:rPr>
+    </w:lvl>
+    <w:lvl xmlns:w="http://schemas.openxmlformats.org/wordprocessingml/2006/main" w:ilvl="6">
+      <w:start w:val="1"/>
+      <w:numFmt w:val="bullet"/>
+      <w:lvlText w:val=""/>
+      <w:lvlJc w:val="left"/>
+      <w:pPr>
+        <w:ind w:left="5040" w:hanging="360"/>
+      </w:pPr>
+      <w:rPr>
+        <w:rFonts w:hint="default" w:ascii="Symbol" w:hAnsi="Symbol"/>
+      </w:rPr>
+    </w:lvl>
+    <w:lvl xmlns:w="http://schemas.openxmlformats.org/wordprocessingml/2006/main" w:ilvl="7">
+      <w:start w:val="1"/>
+      <w:numFmt w:val="bullet"/>
+      <w:lvlText w:val="o"/>
+      <w:lvlJc w:val="left"/>
+      <w:pPr>
+        <w:ind w:left="5760" w:hanging="360"/>
+      </w:pPr>
+      <w:rPr>
+        <w:rFonts w:hint="default" w:ascii="Courier New" w:hAnsi="Courier New"/>
+      </w:rPr>
+    </w:lvl>
+    <w:lvl xmlns:w="http://schemas.openxmlformats.org/wordprocessingml/2006/main" w:ilvl="8">
+      <w:start w:val="1"/>
+      <w:numFmt w:val="bullet"/>
+      <w:lvlText w:val=""/>
+      <w:lvlJc w:val="left"/>
+      <w:pPr>
+        <w:ind w:left="6480" w:hanging="360"/>
+      </w:pPr>
+      <w:rPr>
+        <w:rFonts w:hint="default" w:ascii="Wingdings" w:hAnsi="Wingdings"/>
+      </w:rPr>
+    </w:lvl>
+  </w:abstractNum>
+  <w:abstractNum xmlns:w="http://schemas.openxmlformats.org/wordprocessingml/2006/main" w:abstractNumId="11">
+    <w:nsid w:val="7a9af1d"/>
+    <w:multiLevelType xmlns:w="http://schemas.openxmlformats.org/wordprocessingml/2006/main" w:val="hybridMultilevel"/>
+    <w:lvl xmlns:w="http://schemas.openxmlformats.org/wordprocessingml/2006/main" w:ilvl="0">
+      <w:start w:val="1"/>
+      <w:numFmt w:val="bullet"/>
+      <w:lvlText w:val=""/>
+      <w:lvlJc w:val="left"/>
+      <w:pPr>
+        <w:ind w:left="720" w:hanging="360"/>
+      </w:pPr>
+      <w:rPr>
+        <w:rFonts w:hint="default" w:ascii="Symbol" w:hAnsi="Symbol"/>
+      </w:rPr>
+    </w:lvl>
+    <w:lvl xmlns:w="http://schemas.openxmlformats.org/wordprocessingml/2006/main" w:ilvl="1">
+      <w:start w:val="1"/>
+      <w:numFmt w:val="bullet"/>
+      <w:lvlText w:val="o"/>
+      <w:lvlJc w:val="left"/>
+      <w:pPr>
+        <w:ind w:left="1440" w:hanging="360"/>
+      </w:pPr>
+      <w:rPr>
+        <w:rFonts w:hint="default" w:ascii="Courier New" w:hAnsi="Courier New"/>
+      </w:rPr>
+    </w:lvl>
+    <w:lvl xmlns:w="http://schemas.openxmlformats.org/wordprocessingml/2006/main" w:ilvl="2">
+      <w:start w:val="1"/>
+      <w:numFmt w:val="bullet"/>
+      <w:lvlText w:val=""/>
+      <w:lvlJc w:val="left"/>
+      <w:pPr>
+        <w:ind w:left="2160" w:hanging="360"/>
+      </w:pPr>
+      <w:rPr>
+        <w:rFonts w:hint="default" w:ascii="Wingdings" w:hAnsi="Wingdings"/>
+      </w:rPr>
+    </w:lvl>
+    <w:lvl xmlns:w="http://schemas.openxmlformats.org/wordprocessingml/2006/main" w:ilvl="3">
+      <w:start w:val="1"/>
+      <w:numFmt w:val="bullet"/>
+      <w:lvlText w:val=""/>
+      <w:lvlJc w:val="left"/>
+      <w:pPr>
+        <w:ind w:left="2880" w:hanging="360"/>
+      </w:pPr>
+      <w:rPr>
+        <w:rFonts w:hint="default" w:ascii="Symbol" w:hAnsi="Symbol"/>
+      </w:rPr>
+    </w:lvl>
+    <w:lvl xmlns:w="http://schemas.openxmlformats.org/wordprocessingml/2006/main" w:ilvl="4">
+      <w:start w:val="1"/>
+      <w:numFmt w:val="bullet"/>
+      <w:lvlText w:val="o"/>
+      <w:lvlJc w:val="left"/>
+      <w:pPr>
+        <w:ind w:left="3600" w:hanging="360"/>
+      </w:pPr>
+      <w:rPr>
+        <w:rFonts w:hint="default" w:ascii="Courier New" w:hAnsi="Courier New"/>
+      </w:rPr>
+    </w:lvl>
+    <w:lvl xmlns:w="http://schemas.openxmlformats.org/wordprocessingml/2006/main" w:ilvl="5">
+      <w:start w:val="1"/>
+      <w:numFmt w:val="bullet"/>
+      <w:lvlText w:val=""/>
+      <w:lvlJc w:val="left"/>
+      <w:pPr>
+        <w:ind w:left="4320" w:hanging="360"/>
+      </w:pPr>
+      <w:rPr>
+        <w:rFonts w:hint="default" w:ascii="Wingdings" w:hAnsi="Wingdings"/>
+      </w:rPr>
+    </w:lvl>
+    <w:lvl xmlns:w="http://schemas.openxmlformats.org/wordprocessingml/2006/main" w:ilvl="6">
+      <w:start w:val="1"/>
+      <w:numFmt w:val="bullet"/>
+      <w:lvlText w:val=""/>
+      <w:lvlJc w:val="left"/>
+      <w:pPr>
+        <w:ind w:left="5040" w:hanging="360"/>
+      </w:pPr>
+      <w:rPr>
+        <w:rFonts w:hint="default" w:ascii="Symbol" w:hAnsi="Symbol"/>
+      </w:rPr>
+    </w:lvl>
+    <w:lvl xmlns:w="http://schemas.openxmlformats.org/wordprocessingml/2006/main" w:ilvl="7">
+      <w:start w:val="1"/>
+      <w:numFmt w:val="bullet"/>
+      <w:lvlText w:val="o"/>
+      <w:lvlJc w:val="left"/>
+      <w:pPr>
+        <w:ind w:left="5760" w:hanging="360"/>
+      </w:pPr>
+      <w:rPr>
+        <w:rFonts w:hint="default" w:ascii="Courier New" w:hAnsi="Courier New"/>
+      </w:rPr>
+    </w:lvl>
+    <w:lvl xmlns:w="http://schemas.openxmlformats.org/wordprocessingml/2006/main" w:ilvl="8">
+      <w:start w:val="1"/>
+      <w:numFmt w:val="bullet"/>
+      <w:lvlText w:val=""/>
+      <w:lvlJc w:val="left"/>
+      <w:pPr>
+        <w:ind w:left="6480" w:hanging="360"/>
+      </w:pPr>
+      <w:rPr>
+        <w:rFonts w:hint="default" w:ascii="Wingdings" w:hAnsi="Wingdings"/>
+      </w:rPr>
+    </w:lvl>
+  </w:abstractNum>
+  <w:abstractNum xmlns:w="http://schemas.openxmlformats.org/wordprocessingml/2006/main" w:abstractNumId="10">
+    <w:nsid w:val="261c8d61"/>
+    <w:multiLevelType xmlns:w="http://schemas.openxmlformats.org/wordprocessingml/2006/main" w:val="hybridMultilevel"/>
+    <w:lvl xmlns:w="http://schemas.openxmlformats.org/wordprocessingml/2006/main" w:ilvl="0">
+      <w:start w:val="1"/>
+      <w:numFmt w:val="bullet"/>
+      <w:lvlText w:val=""/>
+      <w:lvlJc w:val="left"/>
+      <w:pPr>
+        <w:ind w:left="720" w:hanging="360"/>
+      </w:pPr>
+      <w:rPr>
+        <w:rFonts w:hint="default" w:ascii="Symbol" w:hAnsi="Symbol"/>
+      </w:rPr>
+    </w:lvl>
+    <w:lvl xmlns:w="http://schemas.openxmlformats.org/wordprocessingml/2006/main" w:ilvl="1">
+      <w:start w:val="1"/>
+      <w:numFmt w:val="bullet"/>
+      <w:lvlText w:val="o"/>
+      <w:lvlJc w:val="left"/>
+      <w:pPr>
+        <w:ind w:left="1440" w:hanging="360"/>
+      </w:pPr>
+      <w:rPr>
+        <w:rFonts w:hint="default" w:ascii="Courier New" w:hAnsi="Courier New"/>
+      </w:rPr>
+    </w:lvl>
+    <w:lvl xmlns:w="http://schemas.openxmlformats.org/wordprocessingml/2006/main" w:ilvl="2">
+      <w:start w:val="1"/>
+      <w:numFmt w:val="bullet"/>
+      <w:lvlText w:val=""/>
+      <w:lvlJc w:val="left"/>
+      <w:pPr>
+        <w:ind w:left="2160" w:hanging="360"/>
+      </w:pPr>
+      <w:rPr>
+        <w:rFonts w:hint="default" w:ascii="Wingdings" w:hAnsi="Wingdings"/>
+      </w:rPr>
+    </w:lvl>
+    <w:lvl xmlns:w="http://schemas.openxmlformats.org/wordprocessingml/2006/main" w:ilvl="3">
+      <w:start w:val="1"/>
+      <w:numFmt w:val="bullet"/>
+      <w:lvlText w:val=""/>
+      <w:lvlJc w:val="left"/>
+      <w:pPr>
+        <w:ind w:left="2880" w:hanging="360"/>
+      </w:pPr>
+      <w:rPr>
+        <w:rFonts w:hint="default" w:ascii="Symbol" w:hAnsi="Symbol"/>
+      </w:rPr>
+    </w:lvl>
+    <w:lvl xmlns:w="http://schemas.openxmlformats.org/wordprocessingml/2006/main" w:ilvl="4">
+      <w:start w:val="1"/>
+      <w:numFmt w:val="bullet"/>
+      <w:lvlText w:val="o"/>
+      <w:lvlJc w:val="left"/>
+      <w:pPr>
+        <w:ind w:left="3600" w:hanging="360"/>
+      </w:pPr>
+      <w:rPr>
+        <w:rFonts w:hint="default" w:ascii="Courier New" w:hAnsi="Courier New"/>
+      </w:rPr>
+    </w:lvl>
+    <w:lvl xmlns:w="http://schemas.openxmlformats.org/wordprocessingml/2006/main" w:ilvl="5">
+      <w:start w:val="1"/>
+      <w:numFmt w:val="bullet"/>
+      <w:lvlText w:val=""/>
+      <w:lvlJc w:val="left"/>
+      <w:pPr>
+        <w:ind w:left="4320" w:hanging="360"/>
+      </w:pPr>
+      <w:rPr>
+        <w:rFonts w:hint="default" w:ascii="Wingdings" w:hAnsi="Wingdings"/>
+      </w:rPr>
+    </w:lvl>
+    <w:lvl xmlns:w="http://schemas.openxmlformats.org/wordprocessingml/2006/main" w:ilvl="6">
+      <w:start w:val="1"/>
+      <w:numFmt w:val="bullet"/>
+      <w:lvlText w:val=""/>
+      <w:lvlJc w:val="left"/>
+      <w:pPr>
+        <w:ind w:left="5040" w:hanging="360"/>
+      </w:pPr>
+      <w:rPr>
+        <w:rFonts w:hint="default" w:ascii="Symbol" w:hAnsi="Symbol"/>
+      </w:rPr>
+    </w:lvl>
+    <w:lvl xmlns:w="http://schemas.openxmlformats.org/wordprocessingml/2006/main" w:ilvl="7">
+      <w:start w:val="1"/>
+      <w:numFmt w:val="bullet"/>
+      <w:lvlText w:val="o"/>
+      <w:lvlJc w:val="left"/>
+      <w:pPr>
+        <w:ind w:left="5760" w:hanging="360"/>
+      </w:pPr>
+      <w:rPr>
+        <w:rFonts w:hint="default" w:ascii="Courier New" w:hAnsi="Courier New"/>
+      </w:rPr>
+    </w:lvl>
+    <w:lvl xmlns:w="http://schemas.openxmlformats.org/wordprocessingml/2006/main" w:ilvl="8">
+      <w:start w:val="1"/>
+      <w:numFmt w:val="bullet"/>
+      <w:lvlText w:val=""/>
+      <w:lvlJc w:val="left"/>
+      <w:pPr>
+        <w:ind w:left="6480" w:hanging="360"/>
+      </w:pPr>
+      <w:rPr>
+        <w:rFonts w:hint="default" w:ascii="Wingdings" w:hAnsi="Wingdings"/>
+      </w:rPr>
+    </w:lvl>
+  </w:abstractNum>
+  <w:abstractNum xmlns:w="http://schemas.openxmlformats.org/wordprocessingml/2006/main" w:abstractNumId="9">
+    <w:nsid w:val="84c5699"/>
+    <w:multiLevelType xmlns:w="http://schemas.openxmlformats.org/wordprocessingml/2006/main" w:val="hybridMultilevel"/>
+    <w:lvl xmlns:w="http://schemas.openxmlformats.org/wordprocessingml/2006/main" w:ilvl="0">
+      <w:start w:val="1"/>
+      <w:numFmt w:val="bullet"/>
+      <w:lvlText w:val=""/>
+      <w:lvlJc w:val="left"/>
+      <w:pPr>
+        <w:ind w:left="720" w:hanging="360"/>
+      </w:pPr>
+      <w:rPr>
+        <w:rFonts w:hint="default" w:ascii="Symbol" w:hAnsi="Symbol"/>
+      </w:rPr>
+    </w:lvl>
+    <w:lvl xmlns:w="http://schemas.openxmlformats.org/wordprocessingml/2006/main" w:ilvl="1">
+      <w:start w:val="1"/>
+      <w:numFmt w:val="bullet"/>
+      <w:lvlText w:val="o"/>
+      <w:lvlJc w:val="left"/>
+      <w:pPr>
+        <w:ind w:left="1440" w:hanging="360"/>
+      </w:pPr>
+      <w:rPr>
+        <w:rFonts w:hint="default" w:ascii="Courier New" w:hAnsi="Courier New"/>
+      </w:rPr>
+    </w:lvl>
+    <w:lvl xmlns:w="http://schemas.openxmlformats.org/wordprocessingml/2006/main" w:ilvl="2">
+      <w:start w:val="1"/>
+      <w:numFmt w:val="bullet"/>
+      <w:lvlText w:val=""/>
+      <w:lvlJc w:val="left"/>
+      <w:pPr>
+        <w:ind w:left="2160" w:hanging="360"/>
+      </w:pPr>
+      <w:rPr>
+        <w:rFonts w:hint="default" w:ascii="Wingdings" w:hAnsi="Wingdings"/>
+      </w:rPr>
+    </w:lvl>
+    <w:lvl xmlns:w="http://schemas.openxmlformats.org/wordprocessingml/2006/main" w:ilvl="3">
+      <w:start w:val="1"/>
+      <w:numFmt w:val="bullet"/>
+      <w:lvlText w:val=""/>
+      <w:lvlJc w:val="left"/>
+      <w:pPr>
+        <w:ind w:left="2880" w:hanging="360"/>
+      </w:pPr>
+      <w:rPr>
+        <w:rFonts w:hint="default" w:ascii="Symbol" w:hAnsi="Symbol"/>
+      </w:rPr>
+    </w:lvl>
+    <w:lvl xmlns:w="http://schemas.openxmlformats.org/wordprocessingml/2006/main" w:ilvl="4">
+      <w:start w:val="1"/>
+      <w:numFmt w:val="bullet"/>
+      <w:lvlText w:val="o"/>
+      <w:lvlJc w:val="left"/>
+      <w:pPr>
+        <w:ind w:left="3600" w:hanging="360"/>
+      </w:pPr>
+      <w:rPr>
+        <w:rFonts w:hint="default" w:ascii="Courier New" w:hAnsi="Courier New"/>
+      </w:rPr>
+    </w:lvl>
+    <w:lvl xmlns:w="http://schemas.openxmlformats.org/wordprocessingml/2006/main" w:ilvl="5">
+      <w:start w:val="1"/>
+      <w:numFmt w:val="bullet"/>
+      <w:lvlText w:val=""/>
+      <w:lvlJc w:val="left"/>
+      <w:pPr>
+        <w:ind w:left="4320" w:hanging="360"/>
+      </w:pPr>
+      <w:rPr>
+        <w:rFonts w:hint="default" w:ascii="Wingdings" w:hAnsi="Wingdings"/>
+      </w:rPr>
+    </w:lvl>
+    <w:lvl xmlns:w="http://schemas.openxmlformats.org/wordprocessingml/2006/main" w:ilvl="6">
+      <w:start w:val="1"/>
+      <w:numFmt w:val="bullet"/>
+      <w:lvlText w:val=""/>
+      <w:lvlJc w:val="left"/>
+      <w:pPr>
+        <w:ind w:left="5040" w:hanging="360"/>
+      </w:pPr>
+      <w:rPr>
+        <w:rFonts w:hint="default" w:ascii="Symbol" w:hAnsi="Symbol"/>
+      </w:rPr>
+    </w:lvl>
+    <w:lvl xmlns:w="http://schemas.openxmlformats.org/wordprocessingml/2006/main" w:ilvl="7">
+      <w:start w:val="1"/>
+      <w:numFmt w:val="bullet"/>
+      <w:lvlText w:val="o"/>
+      <w:lvlJc w:val="left"/>
+      <w:pPr>
+        <w:ind w:left="5760" w:hanging="360"/>
+      </w:pPr>
+      <w:rPr>
+        <w:rFonts w:hint="default" w:ascii="Courier New" w:hAnsi="Courier New"/>
+      </w:rPr>
+    </w:lvl>
+    <w:lvl xmlns:w="http://schemas.openxmlformats.org/wordprocessingml/2006/main" w:ilvl="8">
+      <w:start w:val="1"/>
+      <w:numFmt w:val="bullet"/>
+      <w:lvlText w:val=""/>
+      <w:lvlJc w:val="left"/>
+      <w:pPr>
+        <w:ind w:left="6480" w:hanging="360"/>
+      </w:pPr>
+      <w:rPr>
+        <w:rFonts w:hint="default" w:ascii="Wingdings" w:hAnsi="Wingdings"/>
+      </w:rPr>
+    </w:lvl>
+  </w:abstractNum>
+  <w:abstractNum xmlns:w="http://schemas.openxmlformats.org/wordprocessingml/2006/main" w:abstractNumId="8">
+    <w:nsid w:val="4bbb9a8f"/>
+    <w:multiLevelType xmlns:w="http://schemas.openxmlformats.org/wordprocessingml/2006/main" w:val="hybridMultilevel"/>
+    <w:lvl xmlns:w="http://schemas.openxmlformats.org/wordprocessingml/2006/main" w:ilvl="0">
+      <w:start w:val="1"/>
+      <w:numFmt w:val="bullet"/>
+      <w:lvlText w:val=""/>
+      <w:lvlJc w:val="left"/>
+      <w:pPr>
+        <w:ind w:left="720" w:hanging="360"/>
+      </w:pPr>
+      <w:rPr>
+        <w:rFonts w:hint="default" w:ascii="Symbol" w:hAnsi="Symbol"/>
+      </w:rPr>
+    </w:lvl>
+    <w:lvl xmlns:w="http://schemas.openxmlformats.org/wordprocessingml/2006/main" w:ilvl="1">
+      <w:start w:val="1"/>
+      <w:numFmt w:val="bullet"/>
+      <w:lvlText w:val="o"/>
+      <w:lvlJc w:val="left"/>
+      <w:pPr>
+        <w:ind w:left="1440" w:hanging="360"/>
+      </w:pPr>
+      <w:rPr>
+        <w:rFonts w:hint="default" w:ascii="Courier New" w:hAnsi="Courier New"/>
+      </w:rPr>
+    </w:lvl>
+    <w:lvl xmlns:w="http://schemas.openxmlformats.org/wordprocessingml/2006/main" w:ilvl="2">
+      <w:start w:val="1"/>
+      <w:numFmt w:val="bullet"/>
+      <w:lvlText w:val=""/>
+      <w:lvlJc w:val="left"/>
+      <w:pPr>
+        <w:ind w:left="2160" w:hanging="360"/>
+      </w:pPr>
+      <w:rPr>
+        <w:rFonts w:hint="default" w:ascii="Wingdings" w:hAnsi="Wingdings"/>
+      </w:rPr>
+    </w:lvl>
+    <w:lvl xmlns:w="http://schemas.openxmlformats.org/wordprocessingml/2006/main" w:ilvl="3">
+      <w:start w:val="1"/>
+      <w:numFmt w:val="bullet"/>
+      <w:lvlText w:val=""/>
+      <w:lvlJc w:val="left"/>
+      <w:pPr>
+        <w:ind w:left="2880" w:hanging="360"/>
+      </w:pPr>
+      <w:rPr>
+        <w:rFonts w:hint="default" w:ascii="Symbol" w:hAnsi="Symbol"/>
+      </w:rPr>
+    </w:lvl>
+    <w:lvl xmlns:w="http://schemas.openxmlformats.org/wordprocessingml/2006/main" w:ilvl="4">
+      <w:start w:val="1"/>
+      <w:numFmt w:val="bullet"/>
+      <w:lvlText w:val="o"/>
+      <w:lvlJc w:val="left"/>
+      <w:pPr>
+        <w:ind w:left="3600" w:hanging="360"/>
+      </w:pPr>
+      <w:rPr>
+        <w:rFonts w:hint="default" w:ascii="Courier New" w:hAnsi="Courier New"/>
+      </w:rPr>
+    </w:lvl>
+    <w:lvl xmlns:w="http://schemas.openxmlformats.org/wordprocessingml/2006/main" w:ilvl="5">
+      <w:start w:val="1"/>
+      <w:numFmt w:val="bullet"/>
+      <w:lvlText w:val=""/>
+      <w:lvlJc w:val="left"/>
+      <w:pPr>
+        <w:ind w:left="4320" w:hanging="360"/>
+      </w:pPr>
+      <w:rPr>
+        <w:rFonts w:hint="default" w:ascii="Wingdings" w:hAnsi="Wingdings"/>
+      </w:rPr>
+    </w:lvl>
+    <w:lvl xmlns:w="http://schemas.openxmlformats.org/wordprocessingml/2006/main" w:ilvl="6">
+      <w:start w:val="1"/>
+      <w:numFmt w:val="bullet"/>
+      <w:lvlText w:val=""/>
+      <w:lvlJc w:val="left"/>
+      <w:pPr>
+        <w:ind w:left="5040" w:hanging="360"/>
+      </w:pPr>
+      <w:rPr>
+        <w:rFonts w:hint="default" w:ascii="Symbol" w:hAnsi="Symbol"/>
+      </w:rPr>
+    </w:lvl>
+    <w:lvl xmlns:w="http://schemas.openxmlformats.org/wordprocessingml/2006/main" w:ilvl="7">
+      <w:start w:val="1"/>
+      <w:numFmt w:val="bullet"/>
+      <w:lvlText w:val="o"/>
+      <w:lvlJc w:val="left"/>
+      <w:pPr>
+        <w:ind w:left="5760" w:hanging="360"/>
+      </w:pPr>
+      <w:rPr>
+        <w:rFonts w:hint="default" w:ascii="Courier New" w:hAnsi="Courier New"/>
+      </w:rPr>
+    </w:lvl>
+    <w:lvl xmlns:w="http://schemas.openxmlformats.org/wordprocessingml/2006/main" w:ilvl="8">
+      <w:start w:val="1"/>
+      <w:numFmt w:val="bullet"/>
+      <w:lvlText w:val=""/>
+      <w:lvlJc w:val="left"/>
+      <w:pPr>
+        <w:ind w:left="6480" w:hanging="360"/>
+      </w:pPr>
+      <w:rPr>
+        <w:rFonts w:hint="default" w:ascii="Wingdings" w:hAnsi="Wingdings"/>
+      </w:rPr>
+    </w:lvl>
+  </w:abstractNum>
   <w:abstractNum w:abstractNumId="0" w15:restartNumberingAfterBreak="0">
     <w:nsid w:val="0F0F5D25"/>
     <w:multiLevelType w:val="hybridMultilevel"/>
@@ -2486,6 +4071,45 @@
       </w:rPr>
     </w:lvl>
   </w:abstractNum>
+  <w:num w:numId="21">
+    <w:abstractNumId w:val="20"/>
+  </w:num>
+  <w:num w:numId="20">
+    <w:abstractNumId w:val="19"/>
+  </w:num>
+  <w:num w:numId="19">
+    <w:abstractNumId w:val="18"/>
+  </w:num>
+  <w:num w:numId="18">
+    <w:abstractNumId w:val="17"/>
+  </w:num>
+  <w:num w:numId="17">
+    <w:abstractNumId w:val="16"/>
+  </w:num>
+  <w:num w:numId="16">
+    <w:abstractNumId w:val="15"/>
+  </w:num>
+  <w:num w:numId="15">
+    <w:abstractNumId w:val="14"/>
+  </w:num>
+  <w:num w:numId="14">
+    <w:abstractNumId w:val="13"/>
+  </w:num>
+  <w:num w:numId="13">
+    <w:abstractNumId w:val="12"/>
+  </w:num>
+  <w:num w:numId="12">
+    <w:abstractNumId w:val="11"/>
+  </w:num>
+  <w:num w:numId="11">
+    <w:abstractNumId w:val="10"/>
+  </w:num>
+  <w:num w:numId="10">
+    <w:abstractNumId w:val="9"/>
+  </w:num>
+  <w:num w:numId="9">
+    <w:abstractNumId w:val="8"/>
+  </w:num>
   <w:num w:numId="1">
     <w:abstractNumId w:val="4"/>
   </w:num>
@@ -3088,6 +4712,80 @@
       <w:lang w:val="es-AR" w:eastAsia="en-US"/>
     </w:rPr>
   </w:style>
+  <w:style w:type="paragraph" w:styleId="Heading1">
+    <w:uiPriority w:val="9"/>
+    <w:name w:val="heading 1"/>
+    <w:basedOn w:val="Normal"/>
+    <w:next w:val="Normal"/>
+    <w:qFormat/>
+    <w:rsid w:val="403EF762"/>
+    <w:rPr>
+      <w:rFonts w:ascii="Cambria" w:hAnsi="Cambria" w:eastAsia="" w:cs="" w:asciiTheme="majorAscii" w:hAnsiTheme="majorAscii" w:eastAsiaTheme="majorEastAsia" w:cstheme="majorBidi"/>
+      <w:color w:val="365F91" w:themeColor="accent1" w:themeTint="FF" w:themeShade="BF"/>
+      <w:sz w:val="40"/>
+      <w:szCs w:val="40"/>
+    </w:rPr>
+    <w:pPr>
+      <w:keepNext w:val="1"/>
+      <w:keepLines w:val="1"/>
+      <w:spacing w:before="360" w:after="80"/>
+      <w:outlineLvl w:val="0"/>
+    </w:pPr>
+  </w:style>
+  <w:style w:type="paragraph" w:styleId="Heading2">
+    <w:uiPriority w:val="9"/>
+    <w:name w:val="heading 2"/>
+    <w:basedOn w:val="Normal"/>
+    <w:next w:val="Normal"/>
+    <w:unhideWhenUsed/>
+    <w:qFormat/>
+    <w:rsid w:val="403EF762"/>
+    <w:rPr>
+      <w:rFonts w:ascii="Cambria" w:hAnsi="Cambria" w:eastAsia="" w:cs="" w:asciiTheme="majorAscii" w:hAnsiTheme="majorAscii" w:eastAsiaTheme="majorEastAsia" w:cstheme="majorBidi"/>
+      <w:color w:val="365F91" w:themeColor="accent1" w:themeTint="FF" w:themeShade="BF"/>
+      <w:sz w:val="32"/>
+      <w:szCs w:val="32"/>
+    </w:rPr>
+    <w:pPr>
+      <w:keepNext w:val="1"/>
+      <w:keepLines w:val="1"/>
+      <w:spacing w:before="160" w:after="80"/>
+      <w:outlineLvl w:val="1"/>
+    </w:pPr>
+  </w:style>
+  <w:style xmlns:w14="http://schemas.microsoft.com/office/word/2010/wordml" xmlns:mc="http://schemas.openxmlformats.org/markup-compatibility/2006" xmlns:w="http://schemas.openxmlformats.org/wordprocessingml/2006/main" w:type="character" w:styleId="Heading3Char" w:customStyle="1" mc:Ignorable="w14">
+    <w:name xmlns:w="http://schemas.openxmlformats.org/wordprocessingml/2006/main" w:val="Heading 3 Char"/>
+    <w:basedOn xmlns:w="http://schemas.openxmlformats.org/wordprocessingml/2006/main" w:val="Fuentedeprrafopredeter"/>
+    <w:link xmlns:w="http://schemas.openxmlformats.org/wordprocessingml/2006/main" w:val="Heading3"/>
+    <w:uiPriority xmlns:w="http://schemas.openxmlformats.org/wordprocessingml/2006/main" w:val="9"/>
+    <w:rPr xmlns:w="http://schemas.openxmlformats.org/wordprocessingml/2006/main">
+      <w:rFonts w:eastAsiaTheme="majorEastAsia" w:cstheme="majorBidi"/>
+      <w:color w:val="0F4761" w:themeColor="accent1" w:themeShade="BF"/>
+      <w:sz w:val="28"/>
+      <w:szCs w:val="28"/>
+    </w:rPr>
+  </w:style>
+  <w:style xmlns:w14="http://schemas.microsoft.com/office/word/2010/wordml" xmlns:mc="http://schemas.openxmlformats.org/markup-compatibility/2006" xmlns:w="http://schemas.openxmlformats.org/wordprocessingml/2006/main" w:type="paragraph" w:styleId="Heading3" mc:Ignorable="w14">
+    <w:name xmlns:w="http://schemas.openxmlformats.org/wordprocessingml/2006/main" w:val="heading 3"/>
+    <w:basedOn xmlns:w="http://schemas.openxmlformats.org/wordprocessingml/2006/main" w:val="Normal"/>
+    <w:next xmlns:w="http://schemas.openxmlformats.org/wordprocessingml/2006/main" w:val="Normal"/>
+    <w:link xmlns:w="http://schemas.openxmlformats.org/wordprocessingml/2006/main" w:val="Heading3Char"/>
+    <w:uiPriority xmlns:w="http://schemas.openxmlformats.org/wordprocessingml/2006/main" w:val="9"/>
+    <w:unhideWhenUsed xmlns:w="http://schemas.openxmlformats.org/wordprocessingml/2006/main"/>
+    <w:qFormat xmlns:w="http://schemas.openxmlformats.org/wordprocessingml/2006/main"/>
+    <w:pPr xmlns:w="http://schemas.openxmlformats.org/wordprocessingml/2006/main">
+      <w:keepNext xmlns:w="http://schemas.openxmlformats.org/wordprocessingml/2006/main"/>
+      <w:keepLines xmlns:w="http://schemas.openxmlformats.org/wordprocessingml/2006/main"/>
+      <w:spacing xmlns:w="http://schemas.openxmlformats.org/wordprocessingml/2006/main" w:before="160" w:after="80"/>
+      <w:outlineLvl xmlns:w="http://schemas.openxmlformats.org/wordprocessingml/2006/main" w:val="2"/>
+    </w:pPr>
+    <w:rPr xmlns:w="http://schemas.openxmlformats.org/wordprocessingml/2006/main">
+      <w:rFonts w:eastAsiaTheme="majorEastAsia" w:cstheme="majorBidi"/>
+      <w:color w:val="0F4761" w:themeColor="accent1" w:themeShade="BF"/>
+      <w:sz w:val="28"/>
+      <w:szCs w:val="28"/>
+    </w:rPr>
+  </w:style>
 </w:styles>
 </file>
 

</xml_diff>